<commit_message>
Testing on Live Application
</commit_message>
<xml_diff>
--- a/Manual Testing/Assignments/Module 3/Testing on live Application.docx
+++ b/Manual Testing/Assignments/Module 3/Testing on live Application.docx
@@ -5,7 +5,9 @@
     <w:sdt>
       <w:sdtPr>
         <w:rPr>
+          <w:rFonts w:eastAsiaTheme="minorHAnsi"/>
           <w:color w:val="5B9BD5" w:themeColor="accent1"/>
+          <w:lang w:val="en-IN"/>
         </w:rPr>
         <w:id w:val="1072633643"/>
         <w:docPartObj>
@@ -15,9 +17,7 @@
       </w:sdtPr>
       <w:sdtEndPr>
         <w:rPr>
-          <w:rFonts w:eastAsiaTheme="minorHAnsi"/>
           <w:color w:val="auto"/>
-          <w:lang w:val="en-IN"/>
         </w:rPr>
       </w:sdtEndPr>
       <w:sdtContent>
@@ -52,7 +52,7 @@
                         <pic:cNvPicPr/>
                       </pic:nvPicPr>
                       <pic:blipFill>
-                        <a:blip r:embed="rId5" cstate="print">
+                        <a:blip r:embed="rId6" cstate="print">
                           <a:duotone>
                             <a:schemeClr val="accent1">
                               <a:shade val="45000"/>
@@ -109,6 +109,7 @@
             <w:dataBinding w:prefixMappings="xmlns:ns0='http://purl.org/dc/elements/1.1/' xmlns:ns1='http://schemas.openxmlformats.org/package/2006/metadata/core-properties' " w:xpath="/ns1:coreProperties[1]/ns0:title[1]" w:storeItemID="{6C3C8BC8-F283-45AE-878A-BAB7291924A1}"/>
             <w:text/>
           </w:sdtPr>
+          <w:sdtEndPr/>
           <w:sdtContent>
             <w:p>
               <w:pPr>
@@ -159,6 +160,7 @@
             <w:dataBinding w:prefixMappings="xmlns:ns0='http://purl.org/dc/elements/1.1/' xmlns:ns1='http://schemas.openxmlformats.org/package/2006/metadata/core-properties' " w:xpath="/ns1:coreProperties[1]/ns0:subject[1]" w:storeItemID="{6C3C8BC8-F283-45AE-878A-BAB7291924A1}"/>
             <w:text/>
           </w:sdtPr>
+          <w:sdtEndPr/>
           <w:sdtContent>
             <w:p>
               <w:pPr>
@@ -276,6 +278,7 @@
                                     <w:calendar w:val="gregorian"/>
                                   </w:date>
                                 </w:sdtPr>
+                                <w:sdtEndPr/>
                                 <w:sdtContent>
                                   <w:p>
                                     <w:pPr>
@@ -339,6 +342,7 @@
                                     <w:dataBinding w:prefixMappings="xmlns:ns0='http://schemas.openxmlformats.org/officeDocument/2006/extended-properties' " w:xpath="/ns0:Properties[1]/ns0:Company[1]" w:storeItemID="{6668398D-A668-4E3E-A5EB-62B293D839F1}"/>
                                     <w:text/>
                                   </w:sdtPr>
+                                  <w:sdtEndPr/>
                                   <w:sdtContent>
                                     <w:r>
                                       <w:rPr>
@@ -378,6 +382,7 @@
                                     <w:dataBinding w:prefixMappings="xmlns:ns0='http://schemas.microsoft.com/office/2006/coverPageProps' " w:xpath="/ns0:CoverPageProperties[1]/ns0:CompanyAddress[1]" w:storeItemID="{55AF091B-3C7A-41E3-B477-F2FDAA23CFDA}"/>
                                     <w:text/>
                                   </w:sdtPr>
+                                  <w:sdtEndPr/>
                                   <w:sdtContent>
                                     <w:r>
                                       <w:rPr>
@@ -440,6 +445,7 @@
                               <w:calendar w:val="gregorian"/>
                             </w:date>
                           </w:sdtPr>
+                          <w:sdtEndPr/>
                           <w:sdtContent>
                             <w:p>
                               <w:pPr>
@@ -503,6 +509,7 @@
                               <w:dataBinding w:prefixMappings="xmlns:ns0='http://schemas.openxmlformats.org/officeDocument/2006/extended-properties' " w:xpath="/ns0:Properties[1]/ns0:Company[1]" w:storeItemID="{6668398D-A668-4E3E-A5EB-62B293D839F1}"/>
                               <w:text/>
                             </w:sdtPr>
+                            <w:sdtEndPr/>
                             <w:sdtContent>
                               <w:r>
                                 <w:rPr>
@@ -542,6 +549,7 @@
                               <w:dataBinding w:prefixMappings="xmlns:ns0='http://schemas.microsoft.com/office/2006/coverPageProps' " w:xpath="/ns0:CoverPageProperties[1]/ns0:CompanyAddress[1]" w:storeItemID="{55AF091B-3C7A-41E3-B477-F2FDAA23CFDA}"/>
                               <w:text/>
                             </w:sdtPr>
+                            <w:sdtEndPr/>
                             <w:sdtContent>
                               <w:r>
                                 <w:rPr>
@@ -585,7 +593,7 @@
                         <pic:cNvPicPr/>
                       </pic:nvPicPr>
                       <pic:blipFill>
-                        <a:blip r:embed="rId6" cstate="print">
+                        <a:blip r:embed="rId7" cstate="print">
                           <a:duotone>
                             <a:schemeClr val="accent1">
                               <a:shade val="45000"/>
@@ -618,8 +626,6 @@
               </wp:inline>
             </w:drawing>
           </w:r>
-          <w:bookmarkStart w:id="0" w:name="_GoBack"/>
-          <w:bookmarkEnd w:id="0"/>
         </w:p>
         <w:p>
           <w:r>
@@ -628,6 +634,2488 @@
         </w:p>
       </w:sdtContent>
     </w:sdt>
+    <w:p>
+      <w:pPr>
+        <w:rPr>
+          <w:b/>
+          <w:bCs/>
+          <w:sz w:val="48"/>
+          <w:szCs w:val="48"/>
+        </w:rPr>
+      </w:pPr>
+      <w:r>
+        <w:rPr>
+          <w:b/>
+          <w:bCs/>
+          <w:sz w:val="48"/>
+          <w:szCs w:val="48"/>
+        </w:rPr>
+        <w:lastRenderedPageBreak/>
+        <w:t xml:space="preserve">Q.1. </w:t>
+      </w:r>
+      <w:proofErr w:type="gramStart"/>
+      <w:r>
+        <w:rPr>
+          <w:b/>
+          <w:bCs/>
+          <w:sz w:val="48"/>
+          <w:szCs w:val="48"/>
+        </w:rPr>
+        <w:t>What</w:t>
+      </w:r>
+      <w:proofErr w:type="gramEnd"/>
+      <w:r>
+        <w:rPr>
+          <w:b/>
+          <w:bCs/>
+          <w:sz w:val="48"/>
+          <w:szCs w:val="48"/>
+        </w:rPr>
+        <w:t xml:space="preserve"> is </w:t>
+      </w:r>
+      <w:r>
+        <w:rPr>
+          <w:b/>
+          <w:bCs/>
+          <w:sz w:val="48"/>
+          <w:szCs w:val="48"/>
+        </w:rPr>
+        <w:t>RDBMS</w:t>
+      </w:r>
+      <w:r>
+        <w:rPr>
+          <w:b/>
+          <w:bCs/>
+          <w:sz w:val="48"/>
+          <w:szCs w:val="48"/>
+        </w:rPr>
+        <w:t>?</w:t>
+      </w:r>
+    </w:p>
+    <w:p>
+      <w:pPr>
+        <w:rPr>
+          <w:sz w:val="40"/>
+          <w:szCs w:val="40"/>
+        </w:rPr>
+      </w:pPr>
+      <w:r>
+        <w:rPr>
+          <w:b/>
+          <w:bCs/>
+          <w:sz w:val="40"/>
+          <w:szCs w:val="40"/>
+        </w:rPr>
+        <w:t>Ans</w:t>
+      </w:r>
+      <w:r>
+        <w:rPr>
+          <w:sz w:val="40"/>
+          <w:szCs w:val="40"/>
+        </w:rPr>
+        <w:t xml:space="preserve">. </w:t>
+      </w:r>
+      <w:r>
+        <w:rPr>
+          <w:sz w:val="40"/>
+          <w:szCs w:val="40"/>
+        </w:rPr>
+        <w:t>RDBMS stands for Relational Database</w:t>
+      </w:r>
+      <w:r>
+        <w:rPr>
+          <w:sz w:val="40"/>
+          <w:szCs w:val="40"/>
+        </w:rPr>
+        <w:t xml:space="preserve"> </w:t>
+      </w:r>
+      <w:r>
+        <w:rPr>
+          <w:sz w:val="40"/>
+          <w:szCs w:val="40"/>
+        </w:rPr>
+        <w:t xml:space="preserve">Management System. RDBMS is the basis for SQL and all modern database </w:t>
+      </w:r>
+      <w:r>
+        <w:rPr>
+          <w:sz w:val="40"/>
+          <w:szCs w:val="40"/>
+        </w:rPr>
+        <w:t xml:space="preserve">systems like MS SQL Server, IBM </w:t>
+      </w:r>
+      <w:r>
+        <w:rPr>
+          <w:sz w:val="40"/>
+          <w:szCs w:val="40"/>
+        </w:rPr>
+        <w:t>DB2, Oracle, MySQL and Microsoft Access.</w:t>
+      </w:r>
+    </w:p>
+    <w:p>
+      <w:pPr>
+        <w:pStyle w:val="ListParagraph"/>
+        <w:numPr>
+          <w:ilvl w:val="0"/>
+          <w:numId w:val="1"/>
+        </w:numPr>
+        <w:rPr>
+          <w:sz w:val="40"/>
+          <w:szCs w:val="40"/>
+        </w:rPr>
+      </w:pPr>
+      <w:r>
+        <w:rPr>
+          <w:sz w:val="40"/>
+          <w:szCs w:val="40"/>
+        </w:rPr>
+        <w:t xml:space="preserve">A Relational database management system is a database management system that is based on the relational model as introduced by E. F. </w:t>
+      </w:r>
+      <w:proofErr w:type="spellStart"/>
+      <w:r>
+        <w:rPr>
+          <w:sz w:val="40"/>
+          <w:szCs w:val="40"/>
+        </w:rPr>
+        <w:t>Codd</w:t>
+      </w:r>
+      <w:proofErr w:type="spellEnd"/>
+      <w:r>
+        <w:rPr>
+          <w:sz w:val="40"/>
+          <w:szCs w:val="40"/>
+        </w:rPr>
+        <w:t>.</w:t>
+      </w:r>
+    </w:p>
+    <w:p>
+      <w:pPr>
+        <w:rPr>
+          <w:b/>
+          <w:bCs/>
+          <w:sz w:val="48"/>
+          <w:szCs w:val="48"/>
+        </w:rPr>
+      </w:pPr>
+    </w:p>
+    <w:p>
+      <w:pPr>
+        <w:rPr>
+          <w:b/>
+          <w:bCs/>
+          <w:sz w:val="48"/>
+          <w:szCs w:val="48"/>
+        </w:rPr>
+      </w:pPr>
+      <w:r>
+        <w:rPr>
+          <w:b/>
+          <w:bCs/>
+          <w:sz w:val="48"/>
+          <w:szCs w:val="48"/>
+        </w:rPr>
+        <w:t xml:space="preserve">Q.2. </w:t>
+      </w:r>
+      <w:proofErr w:type="gramStart"/>
+      <w:r>
+        <w:rPr>
+          <w:b/>
+          <w:bCs/>
+          <w:sz w:val="48"/>
+          <w:szCs w:val="48"/>
+        </w:rPr>
+        <w:t>What</w:t>
+      </w:r>
+      <w:proofErr w:type="gramEnd"/>
+      <w:r>
+        <w:rPr>
+          <w:b/>
+          <w:bCs/>
+          <w:sz w:val="48"/>
+          <w:szCs w:val="48"/>
+        </w:rPr>
+        <w:t xml:space="preserve"> is SQL?</w:t>
+      </w:r>
+    </w:p>
+    <w:p>
+      <w:pPr>
+        <w:rPr>
+          <w:sz w:val="40"/>
+          <w:szCs w:val="40"/>
+        </w:rPr>
+      </w:pPr>
+      <w:r>
+        <w:rPr>
+          <w:b/>
+          <w:bCs/>
+          <w:sz w:val="40"/>
+          <w:szCs w:val="40"/>
+        </w:rPr>
+        <w:t>Ans</w:t>
+      </w:r>
+      <w:r>
+        <w:rPr>
+          <w:sz w:val="40"/>
+          <w:szCs w:val="40"/>
+        </w:rPr>
+        <w:t xml:space="preserve">. SQL is </w:t>
+      </w:r>
+      <w:r>
+        <w:rPr>
+          <w:sz w:val="40"/>
+          <w:szCs w:val="40"/>
+        </w:rPr>
+        <w:t xml:space="preserve">a </w:t>
+      </w:r>
+      <w:r>
+        <w:rPr>
+          <w:sz w:val="40"/>
+          <w:szCs w:val="40"/>
+        </w:rPr>
+        <w:t>Structured Query Language, which is a computer language for storing, manipulating and retrieving data stored in a relational database.</w:t>
+      </w:r>
+    </w:p>
+    <w:p>
+      <w:pPr>
+        <w:pStyle w:val="ListParagraph"/>
+        <w:numPr>
+          <w:ilvl w:val="0"/>
+          <w:numId w:val="1"/>
+        </w:numPr>
+        <w:rPr>
+          <w:sz w:val="40"/>
+          <w:szCs w:val="40"/>
+        </w:rPr>
+      </w:pPr>
+      <w:r>
+        <w:rPr>
+          <w:sz w:val="40"/>
+          <w:szCs w:val="40"/>
+        </w:rPr>
+        <w:t>SQL is the standard language for Relation Database Systems. All relational database management systems like MY SQL, MS Access, Orac</w:t>
+      </w:r>
+      <w:r>
+        <w:rPr>
+          <w:sz w:val="40"/>
+          <w:szCs w:val="40"/>
+        </w:rPr>
+        <w:t xml:space="preserve">le, Sybase, Informix, </w:t>
+      </w:r>
+      <w:proofErr w:type="spellStart"/>
+      <w:r>
+        <w:rPr>
+          <w:sz w:val="40"/>
+          <w:szCs w:val="40"/>
+        </w:rPr>
+        <w:t>Postgres</w:t>
+      </w:r>
+      <w:proofErr w:type="spellEnd"/>
+      <w:r>
+        <w:rPr>
+          <w:sz w:val="40"/>
+          <w:szCs w:val="40"/>
+        </w:rPr>
+        <w:t xml:space="preserve"> </w:t>
+      </w:r>
+      <w:r>
+        <w:rPr>
+          <w:sz w:val="40"/>
+          <w:szCs w:val="40"/>
+        </w:rPr>
+        <w:t>and SQL Server use SQL as standard database language.</w:t>
+      </w:r>
+    </w:p>
+    <w:p>
+      <w:pPr>
+        <w:pStyle w:val="ListParagraph"/>
+        <w:rPr>
+          <w:sz w:val="48"/>
+          <w:szCs w:val="48"/>
+        </w:rPr>
+      </w:pPr>
+    </w:p>
+    <w:p>
+      <w:pPr>
+        <w:rPr>
+          <w:b/>
+          <w:bCs/>
+          <w:sz w:val="48"/>
+          <w:szCs w:val="48"/>
+        </w:rPr>
+      </w:pPr>
+      <w:r>
+        <w:rPr>
+          <w:b/>
+          <w:bCs/>
+          <w:sz w:val="48"/>
+          <w:szCs w:val="48"/>
+        </w:rPr>
+        <w:t>Q.3. Write SQL Commands</w:t>
+      </w:r>
+      <w:r>
+        <w:rPr>
+          <w:b/>
+          <w:bCs/>
+          <w:sz w:val="48"/>
+          <w:szCs w:val="48"/>
+        </w:rPr>
+        <w:t>.</w:t>
+      </w:r>
+    </w:p>
+    <w:p>
+      <w:pPr>
+        <w:rPr>
+          <w:sz w:val="40"/>
+          <w:szCs w:val="40"/>
+        </w:rPr>
+      </w:pPr>
+      <w:r>
+        <w:rPr>
+          <w:b/>
+          <w:bCs/>
+          <w:sz w:val="40"/>
+          <w:szCs w:val="40"/>
+        </w:rPr>
+        <w:t>Ans</w:t>
+      </w:r>
+      <w:r>
+        <w:rPr>
+          <w:sz w:val="40"/>
+          <w:szCs w:val="40"/>
+        </w:rPr>
+        <w:t xml:space="preserve">. SQL tutorial gives unique learning on Structured Query Language and it helps to practice </w:t>
+      </w:r>
+      <w:proofErr w:type="gramStart"/>
+      <w:r>
+        <w:rPr>
+          <w:sz w:val="40"/>
+          <w:szCs w:val="40"/>
+        </w:rPr>
+        <w:t>SQL  commands</w:t>
+      </w:r>
+      <w:proofErr w:type="gramEnd"/>
+      <w:r>
+        <w:rPr>
+          <w:sz w:val="40"/>
+          <w:szCs w:val="40"/>
+        </w:rPr>
+        <w:t xml:space="preserve"> which provides immediate </w:t>
+      </w:r>
+      <w:r>
+        <w:rPr>
+          <w:sz w:val="40"/>
+          <w:szCs w:val="40"/>
+        </w:rPr>
+        <w:t>results</w:t>
+      </w:r>
+      <w:r>
+        <w:rPr>
+          <w:sz w:val="40"/>
+          <w:szCs w:val="40"/>
+        </w:rPr>
+        <w:t>.</w:t>
+      </w:r>
+    </w:p>
+    <w:p>
+      <w:pPr>
+        <w:pStyle w:val="ListParagraph"/>
+        <w:numPr>
+          <w:ilvl w:val="0"/>
+          <w:numId w:val="1"/>
+        </w:numPr>
+        <w:rPr>
+          <w:sz w:val="40"/>
+          <w:szCs w:val="40"/>
+        </w:rPr>
+      </w:pPr>
+      <w:r>
+        <w:rPr>
+          <w:sz w:val="40"/>
+          <w:szCs w:val="40"/>
+        </w:rPr>
+        <w:lastRenderedPageBreak/>
+        <w:t>SQL is a language of the database, it includes database creation, deletion fetching r</w:t>
+      </w:r>
+      <w:r>
+        <w:rPr>
+          <w:sz w:val="40"/>
+          <w:szCs w:val="40"/>
+        </w:rPr>
+        <w:t>o</w:t>
+      </w:r>
+      <w:r>
+        <w:rPr>
+          <w:sz w:val="40"/>
+          <w:szCs w:val="40"/>
+        </w:rPr>
+        <w:t>ws</w:t>
+      </w:r>
+      <w:r>
+        <w:rPr>
+          <w:sz w:val="40"/>
+          <w:szCs w:val="40"/>
+        </w:rPr>
+        <w:t xml:space="preserve"> and </w:t>
+      </w:r>
+      <w:r>
+        <w:rPr>
+          <w:sz w:val="40"/>
+          <w:szCs w:val="40"/>
+        </w:rPr>
+        <w:t>modifying rows</w:t>
+      </w:r>
+      <w:r>
+        <w:rPr>
+          <w:sz w:val="40"/>
+          <w:szCs w:val="40"/>
+        </w:rPr>
+        <w:t xml:space="preserve"> </w:t>
+      </w:r>
+      <w:r>
+        <w:rPr>
+          <w:sz w:val="40"/>
+          <w:szCs w:val="40"/>
+        </w:rPr>
+        <w:t>etc.</w:t>
+      </w:r>
+    </w:p>
+    <w:p>
+      <w:pPr>
+        <w:pStyle w:val="ListParagraph"/>
+        <w:numPr>
+          <w:ilvl w:val="0"/>
+          <w:numId w:val="8"/>
+        </w:numPr>
+        <w:rPr>
+          <w:sz w:val="40"/>
+          <w:szCs w:val="40"/>
+        </w:rPr>
+      </w:pPr>
+      <w:r>
+        <w:rPr>
+          <w:sz w:val="40"/>
+          <w:szCs w:val="40"/>
+        </w:rPr>
+        <w:t>SQL Commands :</w:t>
+      </w:r>
+    </w:p>
+    <w:p>
+      <w:pPr>
+        <w:pStyle w:val="ListParagraph"/>
+        <w:numPr>
+          <w:ilvl w:val="0"/>
+          <w:numId w:val="1"/>
+        </w:numPr>
+        <w:rPr>
+          <w:sz w:val="40"/>
+          <w:szCs w:val="40"/>
+        </w:rPr>
+      </w:pPr>
+      <w:r>
+        <w:rPr>
+          <w:sz w:val="40"/>
+          <w:szCs w:val="40"/>
+        </w:rPr>
+        <w:t xml:space="preserve">DDL – Data Definition Language </w:t>
+      </w:r>
+    </w:p>
+    <w:p>
+      <w:pPr>
+        <w:pStyle w:val="ListParagraph"/>
+        <w:numPr>
+          <w:ilvl w:val="0"/>
+          <w:numId w:val="1"/>
+        </w:numPr>
+        <w:rPr>
+          <w:sz w:val="40"/>
+          <w:szCs w:val="40"/>
+        </w:rPr>
+      </w:pPr>
+      <w:r>
+        <w:rPr>
+          <w:sz w:val="40"/>
+          <w:szCs w:val="40"/>
+        </w:rPr>
+        <w:t xml:space="preserve">DML – Data Manipulation Language </w:t>
+      </w:r>
+    </w:p>
+    <w:p>
+      <w:pPr>
+        <w:pStyle w:val="ListParagraph"/>
+        <w:numPr>
+          <w:ilvl w:val="0"/>
+          <w:numId w:val="1"/>
+        </w:numPr>
+        <w:rPr>
+          <w:sz w:val="40"/>
+          <w:szCs w:val="40"/>
+        </w:rPr>
+      </w:pPr>
+      <w:r>
+        <w:rPr>
+          <w:sz w:val="40"/>
+          <w:szCs w:val="40"/>
+        </w:rPr>
+        <w:t xml:space="preserve">DCL – Data Control Language </w:t>
+      </w:r>
+    </w:p>
+    <w:p>
+      <w:pPr>
+        <w:pStyle w:val="ListParagraph"/>
+        <w:numPr>
+          <w:ilvl w:val="0"/>
+          <w:numId w:val="1"/>
+        </w:numPr>
+        <w:rPr>
+          <w:sz w:val="40"/>
+          <w:szCs w:val="40"/>
+        </w:rPr>
+      </w:pPr>
+      <w:r>
+        <w:rPr>
+          <w:sz w:val="40"/>
+          <w:szCs w:val="40"/>
+        </w:rPr>
+        <w:t>DQL – Data Query Language</w:t>
+      </w:r>
+    </w:p>
+    <w:p>
+      <w:pPr>
+        <w:pStyle w:val="ListParagraph"/>
+        <w:rPr>
+          <w:sz w:val="48"/>
+          <w:szCs w:val="48"/>
+        </w:rPr>
+      </w:pPr>
+    </w:p>
+    <w:p>
+      <w:pPr>
+        <w:rPr>
+          <w:b/>
+          <w:bCs/>
+          <w:sz w:val="48"/>
+          <w:szCs w:val="48"/>
+        </w:rPr>
+      </w:pPr>
+      <w:r>
+        <w:rPr>
+          <w:b/>
+          <w:bCs/>
+          <w:sz w:val="48"/>
+          <w:szCs w:val="48"/>
+        </w:rPr>
+        <w:t xml:space="preserve">Q.4. </w:t>
+      </w:r>
+      <w:proofErr w:type="gramStart"/>
+      <w:r>
+        <w:rPr>
+          <w:b/>
+          <w:bCs/>
+          <w:sz w:val="48"/>
+          <w:szCs w:val="48"/>
+        </w:rPr>
+        <w:t>What</w:t>
+      </w:r>
+      <w:proofErr w:type="gramEnd"/>
+      <w:r>
+        <w:rPr>
+          <w:b/>
+          <w:bCs/>
+          <w:sz w:val="48"/>
+          <w:szCs w:val="48"/>
+        </w:rPr>
+        <w:t xml:space="preserve"> </w:t>
+      </w:r>
+      <w:r>
+        <w:rPr>
+          <w:b/>
+          <w:bCs/>
+          <w:sz w:val="48"/>
+          <w:szCs w:val="48"/>
+        </w:rPr>
+        <w:t>is join</w:t>
+      </w:r>
+      <w:r>
+        <w:rPr>
+          <w:b/>
+          <w:bCs/>
+          <w:sz w:val="48"/>
+          <w:szCs w:val="48"/>
+        </w:rPr>
+        <w:t>?</w:t>
+      </w:r>
+    </w:p>
+    <w:p>
+      <w:pPr>
+        <w:rPr>
+          <w:sz w:val="40"/>
+          <w:szCs w:val="40"/>
+        </w:rPr>
+      </w:pPr>
+      <w:r>
+        <w:rPr>
+          <w:b/>
+          <w:bCs/>
+          <w:sz w:val="40"/>
+          <w:szCs w:val="40"/>
+        </w:rPr>
+        <w:t>Ans</w:t>
+      </w:r>
+      <w:r>
+        <w:rPr>
+          <w:sz w:val="40"/>
+          <w:szCs w:val="40"/>
+        </w:rPr>
+        <w:t>. In the context of databases and SQL (Structured Query Language) a JOIN operation combines rows from two or more tables based on related columns between them. Let’s explore this concept further.</w:t>
+      </w:r>
+    </w:p>
+    <w:p>
+      <w:pPr>
+        <w:rPr>
+          <w:sz w:val="40"/>
+          <w:szCs w:val="40"/>
+        </w:rPr>
+      </w:pPr>
+    </w:p>
+    <w:p>
+      <w:pPr>
+        <w:rPr>
+          <w:b/>
+          <w:bCs/>
+          <w:sz w:val="40"/>
+          <w:szCs w:val="40"/>
+        </w:rPr>
+      </w:pPr>
+      <w:r>
+        <w:rPr>
+          <w:b/>
+          <w:bCs/>
+          <w:sz w:val="48"/>
+          <w:szCs w:val="48"/>
+        </w:rPr>
+        <w:t>Q.5. Write the type of joins</w:t>
+      </w:r>
+      <w:r>
+        <w:rPr>
+          <w:b/>
+          <w:bCs/>
+          <w:sz w:val="40"/>
+          <w:szCs w:val="40"/>
+        </w:rPr>
+        <w:t>.</w:t>
+      </w:r>
+    </w:p>
+    <w:p>
+      <w:pPr>
+        <w:rPr>
+          <w:sz w:val="40"/>
+          <w:szCs w:val="40"/>
+        </w:rPr>
+      </w:pPr>
+      <w:r>
+        <w:rPr>
+          <w:b/>
+          <w:bCs/>
+          <w:sz w:val="40"/>
+          <w:szCs w:val="40"/>
+        </w:rPr>
+        <w:t>Ans</w:t>
+      </w:r>
+      <w:r>
+        <w:rPr>
+          <w:sz w:val="48"/>
+          <w:szCs w:val="48"/>
+        </w:rPr>
+        <w:t>.</w:t>
+      </w:r>
+      <w:r>
+        <w:rPr>
+          <w:sz w:val="40"/>
+          <w:szCs w:val="40"/>
+        </w:rPr>
+        <w:t xml:space="preserve">  There are five types of joins.</w:t>
+      </w:r>
+    </w:p>
+    <w:p>
+      <w:pPr>
+        <w:pStyle w:val="ListParagraph"/>
+        <w:numPr>
+          <w:ilvl w:val="0"/>
+          <w:numId w:val="2"/>
+        </w:numPr>
+        <w:rPr>
+          <w:sz w:val="40"/>
+          <w:szCs w:val="40"/>
+        </w:rPr>
+      </w:pPr>
+      <w:r>
+        <w:rPr>
+          <w:sz w:val="40"/>
+          <w:szCs w:val="40"/>
+        </w:rPr>
+        <w:t>Inner join (or JOIN)</w:t>
+      </w:r>
+    </w:p>
+    <w:p>
+      <w:pPr>
+        <w:pStyle w:val="ListParagraph"/>
+        <w:numPr>
+          <w:ilvl w:val="0"/>
+          <w:numId w:val="2"/>
+        </w:numPr>
+        <w:rPr>
+          <w:sz w:val="40"/>
+          <w:szCs w:val="40"/>
+        </w:rPr>
+      </w:pPr>
+      <w:r>
+        <w:rPr>
+          <w:sz w:val="40"/>
+          <w:szCs w:val="40"/>
+        </w:rPr>
+        <w:t>Left join</w:t>
+      </w:r>
+    </w:p>
+    <w:p>
+      <w:pPr>
+        <w:pStyle w:val="ListParagraph"/>
+        <w:numPr>
+          <w:ilvl w:val="0"/>
+          <w:numId w:val="2"/>
+        </w:numPr>
+        <w:rPr>
+          <w:sz w:val="40"/>
+          <w:szCs w:val="40"/>
+        </w:rPr>
+      </w:pPr>
+      <w:r>
+        <w:rPr>
+          <w:sz w:val="40"/>
+          <w:szCs w:val="40"/>
+        </w:rPr>
+        <w:t>Right join</w:t>
+      </w:r>
+    </w:p>
+    <w:p>
+      <w:pPr>
+        <w:pStyle w:val="ListParagraph"/>
+        <w:numPr>
+          <w:ilvl w:val="0"/>
+          <w:numId w:val="2"/>
+        </w:numPr>
+        <w:rPr>
+          <w:sz w:val="40"/>
+          <w:szCs w:val="40"/>
+        </w:rPr>
+      </w:pPr>
+      <w:r>
+        <w:rPr>
+          <w:sz w:val="40"/>
+          <w:szCs w:val="40"/>
+        </w:rPr>
+        <w:t>Full join</w:t>
+      </w:r>
+    </w:p>
+    <w:p>
+      <w:pPr>
+        <w:pStyle w:val="ListParagraph"/>
+        <w:numPr>
+          <w:ilvl w:val="0"/>
+          <w:numId w:val="2"/>
+        </w:numPr>
+        <w:rPr>
+          <w:sz w:val="40"/>
+          <w:szCs w:val="40"/>
+        </w:rPr>
+      </w:pPr>
+      <w:r>
+        <w:rPr>
+          <w:sz w:val="40"/>
+          <w:szCs w:val="40"/>
+        </w:rPr>
+        <w:t>Natural join</w:t>
+      </w:r>
+    </w:p>
+    <w:p>
+      <w:pPr>
+        <w:pStyle w:val="ListParagraph"/>
+        <w:rPr>
+          <w:sz w:val="40"/>
+          <w:szCs w:val="40"/>
+        </w:rPr>
+      </w:pPr>
+    </w:p>
+    <w:p>
+      <w:pPr>
+        <w:rPr>
+          <w:b/>
+          <w:bCs/>
+          <w:sz w:val="48"/>
+          <w:szCs w:val="48"/>
+        </w:rPr>
+      </w:pPr>
+      <w:r>
+        <w:rPr>
+          <w:b/>
+          <w:bCs/>
+          <w:sz w:val="48"/>
+          <w:szCs w:val="48"/>
+        </w:rPr>
+        <w:lastRenderedPageBreak/>
+        <w:t>Q.6. How many constraint and</w:t>
+      </w:r>
+      <w:r>
+        <w:rPr>
+          <w:b/>
+          <w:bCs/>
+          <w:sz w:val="48"/>
+          <w:szCs w:val="48"/>
+        </w:rPr>
+        <w:t xml:space="preserve"> </w:t>
+      </w:r>
+      <w:r>
+        <w:rPr>
+          <w:b/>
+          <w:bCs/>
+          <w:sz w:val="48"/>
+          <w:szCs w:val="48"/>
+        </w:rPr>
+        <w:t>describe</w:t>
+      </w:r>
+      <w:r>
+        <w:rPr>
+          <w:b/>
+          <w:bCs/>
+          <w:sz w:val="48"/>
+          <w:szCs w:val="48"/>
+        </w:rPr>
+        <w:t xml:space="preserve"> </w:t>
+      </w:r>
+      <w:proofErr w:type="spellStart"/>
+      <w:r>
+        <w:rPr>
+          <w:b/>
+          <w:bCs/>
+          <w:sz w:val="48"/>
+          <w:szCs w:val="48"/>
+        </w:rPr>
+        <w:t>it</w:t>
+      </w:r>
+      <w:r>
+        <w:rPr>
+          <w:b/>
+          <w:bCs/>
+          <w:sz w:val="48"/>
+          <w:szCs w:val="48"/>
+        </w:rPr>
+        <w:t xml:space="preserve"> </w:t>
+      </w:r>
+      <w:r>
+        <w:rPr>
+          <w:b/>
+          <w:bCs/>
+          <w:sz w:val="48"/>
+          <w:szCs w:val="48"/>
+        </w:rPr>
+        <w:t>self</w:t>
+      </w:r>
+      <w:proofErr w:type="spellEnd"/>
+      <w:r>
+        <w:rPr>
+          <w:b/>
+          <w:bCs/>
+          <w:sz w:val="48"/>
+          <w:szCs w:val="48"/>
+        </w:rPr>
+        <w:t>.</w:t>
+      </w:r>
+    </w:p>
+    <w:p>
+      <w:pPr>
+        <w:rPr>
+          <w:sz w:val="40"/>
+          <w:szCs w:val="40"/>
+        </w:rPr>
+      </w:pPr>
+      <w:r>
+        <w:rPr>
+          <w:b/>
+          <w:bCs/>
+          <w:sz w:val="40"/>
+          <w:szCs w:val="40"/>
+        </w:rPr>
+        <w:t>Ans</w:t>
+      </w:r>
+      <w:r>
+        <w:rPr>
+          <w:sz w:val="40"/>
+          <w:szCs w:val="40"/>
+        </w:rPr>
+        <w:t>. Remember that constraints enhance data reliability prevent inconsistencies and maintain the overall quality of your database whether you’re designing a simple student database or a complex e-commerce system, understanding and applying constraints is essential.</w:t>
+      </w:r>
+    </w:p>
+    <w:p>
+      <w:pPr>
+        <w:rPr>
+          <w:sz w:val="40"/>
+          <w:szCs w:val="40"/>
+        </w:rPr>
+      </w:pPr>
+    </w:p>
+    <w:p>
+      <w:pPr>
+        <w:rPr>
+          <w:b/>
+          <w:bCs/>
+          <w:sz w:val="40"/>
+          <w:szCs w:val="40"/>
+        </w:rPr>
+      </w:pPr>
+      <w:r>
+        <w:rPr>
+          <w:b/>
+          <w:bCs/>
+          <w:sz w:val="40"/>
+          <w:szCs w:val="40"/>
+        </w:rPr>
+        <w:t>Q.7</w:t>
+      </w:r>
+      <w:r>
+        <w:rPr>
+          <w:b/>
+          <w:bCs/>
+          <w:sz w:val="48"/>
+          <w:szCs w:val="48"/>
+        </w:rPr>
+        <w:t>. Difference between RDBMS vs DBMS.</w:t>
+      </w:r>
+    </w:p>
+    <w:p>
+      <w:pPr>
+        <w:rPr>
+          <w:sz w:val="40"/>
+          <w:szCs w:val="40"/>
+        </w:rPr>
+      </w:pPr>
+      <w:r>
+        <w:rPr>
+          <w:b/>
+          <w:bCs/>
+          <w:sz w:val="40"/>
+          <w:szCs w:val="40"/>
+        </w:rPr>
+        <w:t>Ans</w:t>
+      </w:r>
+      <w:r>
+        <w:rPr>
+          <w:sz w:val="40"/>
+          <w:szCs w:val="40"/>
+        </w:rPr>
+        <w:t xml:space="preserve">. </w:t>
+      </w:r>
+    </w:p>
+    <w:tbl>
+      <w:tblPr>
+        <w:tblStyle w:val="TableGrid"/>
+        <w:tblW w:w="9254" w:type="dxa"/>
+        <w:tblLook w:val="04A0" w:firstRow="1" w:lastRow="0" w:firstColumn="1" w:lastColumn="0" w:noHBand="0" w:noVBand="1"/>
+      </w:tblPr>
+      <w:tblGrid>
+        <w:gridCol w:w="4627"/>
+        <w:gridCol w:w="4627"/>
+      </w:tblGrid>
+      <w:tr>
+        <w:trPr>
+          <w:trHeight w:val="514"/>
+        </w:trPr>
+        <w:tc>
+          <w:tcPr>
+            <w:tcW w:w="4627" w:type="dxa"/>
+          </w:tcPr>
+          <w:p>
+            <w:pPr>
+              <w:jc w:val="center"/>
+              <w:rPr>
+                <w:b/>
+                <w:bCs/>
+                <w:sz w:val="48"/>
+                <w:szCs w:val="48"/>
+              </w:rPr>
+            </w:pPr>
+            <w:r>
+              <w:rPr>
+                <w:b/>
+                <w:bCs/>
+                <w:sz w:val="48"/>
+                <w:szCs w:val="48"/>
+              </w:rPr>
+              <w:t>DBMS</w:t>
+            </w:r>
+          </w:p>
+        </w:tc>
+        <w:tc>
+          <w:tcPr>
+            <w:tcW w:w="4627" w:type="dxa"/>
+          </w:tcPr>
+          <w:p>
+            <w:pPr>
+              <w:jc w:val="center"/>
+              <w:rPr>
+                <w:b/>
+                <w:bCs/>
+                <w:sz w:val="48"/>
+                <w:szCs w:val="48"/>
+              </w:rPr>
+            </w:pPr>
+            <w:r>
+              <w:rPr>
+                <w:b/>
+                <w:bCs/>
+                <w:sz w:val="48"/>
+                <w:szCs w:val="48"/>
+              </w:rPr>
+              <w:t>RDBMS</w:t>
+            </w:r>
+          </w:p>
+          <w:p>
+            <w:pPr>
+              <w:jc w:val="center"/>
+              <w:rPr>
+                <w:b/>
+                <w:bCs/>
+                <w:sz w:val="40"/>
+                <w:szCs w:val="40"/>
+              </w:rPr>
+            </w:pPr>
+          </w:p>
+        </w:tc>
+      </w:tr>
+      <w:tr>
+        <w:trPr>
+          <w:trHeight w:val="875"/>
+        </w:trPr>
+        <w:tc>
+          <w:tcPr>
+            <w:tcW w:w="4627" w:type="dxa"/>
+          </w:tcPr>
+          <w:p>
+            <w:pPr>
+              <w:rPr>
+                <w:sz w:val="40"/>
+                <w:szCs w:val="40"/>
+              </w:rPr>
+            </w:pPr>
+            <w:r>
+              <w:rPr>
+                <w:sz w:val="40"/>
+                <w:szCs w:val="40"/>
+              </w:rPr>
+              <w:t>Data is stored in a database management system as a file</w:t>
+            </w:r>
+          </w:p>
+        </w:tc>
+        <w:tc>
+          <w:tcPr>
+            <w:tcW w:w="4627" w:type="dxa"/>
+          </w:tcPr>
+          <w:p>
+            <w:pPr>
+              <w:rPr>
+                <w:sz w:val="40"/>
+                <w:szCs w:val="40"/>
+              </w:rPr>
+            </w:pPr>
+            <w:r>
+              <w:rPr>
+                <w:sz w:val="40"/>
+                <w:szCs w:val="40"/>
+              </w:rPr>
+              <w:t>Tables are used to store information.</w:t>
+            </w:r>
+          </w:p>
+        </w:tc>
+      </w:tr>
+      <w:tr>
+        <w:trPr>
+          <w:trHeight w:val="1314"/>
+        </w:trPr>
+        <w:tc>
+          <w:tcPr>
+            <w:tcW w:w="4627" w:type="dxa"/>
+          </w:tcPr>
+          <w:p>
+            <w:pPr>
+              <w:rPr>
+                <w:sz w:val="40"/>
+                <w:szCs w:val="40"/>
+              </w:rPr>
+            </w:pPr>
+            <w:r>
+              <w:rPr>
+                <w:sz w:val="40"/>
+                <w:szCs w:val="40"/>
+              </w:rPr>
+              <w:t>Data is stored in a database management system in either a navigational or hierarchical format</w:t>
+            </w:r>
+          </w:p>
+        </w:tc>
+        <w:tc>
+          <w:tcPr>
+            <w:tcW w:w="4627" w:type="dxa"/>
+          </w:tcPr>
+          <w:p>
+            <w:pPr>
+              <w:rPr>
+                <w:sz w:val="40"/>
+                <w:szCs w:val="40"/>
+              </w:rPr>
+            </w:pPr>
+            <w:r>
+              <w:rPr>
+                <w:sz w:val="40"/>
+                <w:szCs w:val="40"/>
+              </w:rPr>
+              <w:t>RDBMS employs a tabular format, with column names as headers and associated data as rows</w:t>
+            </w:r>
+          </w:p>
+          <w:p>
+            <w:pPr>
+              <w:rPr>
+                <w:sz w:val="40"/>
+                <w:szCs w:val="40"/>
+              </w:rPr>
+            </w:pPr>
+          </w:p>
+        </w:tc>
+      </w:tr>
+      <w:tr>
+        <w:trPr>
+          <w:trHeight w:val="438"/>
+        </w:trPr>
+        <w:tc>
+          <w:tcPr>
+            <w:tcW w:w="4627" w:type="dxa"/>
+          </w:tcPr>
+          <w:p>
+            <w:pPr>
+              <w:rPr>
+                <w:sz w:val="40"/>
+                <w:szCs w:val="40"/>
+              </w:rPr>
+            </w:pPr>
+            <w:r>
+              <w:rPr>
+                <w:sz w:val="40"/>
+                <w:szCs w:val="40"/>
+              </w:rPr>
+              <w:t xml:space="preserve">Only a single user is supported by the DBMS </w:t>
+            </w:r>
+          </w:p>
+        </w:tc>
+        <w:tc>
+          <w:tcPr>
+            <w:tcW w:w="4627" w:type="dxa"/>
+          </w:tcPr>
+          <w:p>
+            <w:pPr>
+              <w:rPr>
+                <w:sz w:val="40"/>
+                <w:szCs w:val="40"/>
+              </w:rPr>
+            </w:pPr>
+            <w:r>
+              <w:rPr>
+                <w:sz w:val="40"/>
+                <w:szCs w:val="40"/>
+              </w:rPr>
+              <w:t xml:space="preserve">It may be used by numerous people </w:t>
+            </w:r>
+          </w:p>
+        </w:tc>
+      </w:tr>
+      <w:tr>
+        <w:trPr>
+          <w:trHeight w:val="875"/>
+        </w:trPr>
+        <w:tc>
+          <w:tcPr>
+            <w:tcW w:w="4627" w:type="dxa"/>
+          </w:tcPr>
+          <w:p>
+            <w:pPr>
+              <w:rPr>
+                <w:sz w:val="40"/>
+                <w:szCs w:val="40"/>
+              </w:rPr>
+            </w:pPr>
+            <w:r>
+              <w:rPr>
+                <w:sz w:val="40"/>
+                <w:szCs w:val="40"/>
+              </w:rPr>
+              <w:t xml:space="preserve">The data in a typical database may not be </w:t>
+            </w:r>
+            <w:r>
+              <w:rPr>
+                <w:sz w:val="40"/>
+                <w:szCs w:val="40"/>
+              </w:rPr>
+              <w:lastRenderedPageBreak/>
+              <w:t>stored according to the ACID model</w:t>
+            </w:r>
+          </w:p>
+        </w:tc>
+        <w:tc>
+          <w:tcPr>
+            <w:tcW w:w="4627" w:type="dxa"/>
+          </w:tcPr>
+          <w:p>
+            <w:pPr>
+              <w:rPr>
+                <w:sz w:val="40"/>
+                <w:szCs w:val="40"/>
+              </w:rPr>
+            </w:pPr>
+            <w:r>
+              <w:rPr>
+                <w:sz w:val="40"/>
+                <w:szCs w:val="40"/>
+              </w:rPr>
+              <w:lastRenderedPageBreak/>
+              <w:t xml:space="preserve">Relational databases are more difficult to create but  </w:t>
+            </w:r>
+            <w:r>
+              <w:rPr>
+                <w:sz w:val="40"/>
+                <w:szCs w:val="40"/>
+              </w:rPr>
+              <w:lastRenderedPageBreak/>
+              <w:t xml:space="preserve">they are more consistent and organized </w:t>
+            </w:r>
+          </w:p>
+        </w:tc>
+      </w:tr>
+      <w:tr>
+        <w:trPr>
+          <w:trHeight w:val="438"/>
+        </w:trPr>
+        <w:tc>
+          <w:tcPr>
+            <w:tcW w:w="4627" w:type="dxa"/>
+          </w:tcPr>
+          <w:p>
+            <w:pPr>
+              <w:rPr>
+                <w:sz w:val="40"/>
+                <w:szCs w:val="40"/>
+              </w:rPr>
+            </w:pPr>
+            <w:r>
+              <w:rPr>
+                <w:sz w:val="40"/>
+                <w:szCs w:val="40"/>
+              </w:rPr>
+              <w:lastRenderedPageBreak/>
+              <w:t>This can lead to database discrepancies</w:t>
+            </w:r>
+          </w:p>
+        </w:tc>
+        <w:tc>
+          <w:tcPr>
+            <w:tcW w:w="4627" w:type="dxa"/>
+          </w:tcPr>
+          <w:p>
+            <w:pPr>
+              <w:rPr>
+                <w:sz w:val="40"/>
+                <w:szCs w:val="40"/>
+              </w:rPr>
+            </w:pPr>
+            <w:r>
+              <w:rPr>
+                <w:sz w:val="40"/>
+                <w:szCs w:val="40"/>
+              </w:rPr>
+              <w:t xml:space="preserve">They follow the rules of ACID </w:t>
+            </w:r>
+          </w:p>
+        </w:tc>
+      </w:tr>
+      <w:tr>
+        <w:trPr>
+          <w:trHeight w:val="1314"/>
+        </w:trPr>
+        <w:tc>
+          <w:tcPr>
+            <w:tcW w:w="4627" w:type="dxa"/>
+          </w:tcPr>
+          <w:p>
+            <w:pPr>
+              <w:rPr>
+                <w:sz w:val="40"/>
+                <w:szCs w:val="40"/>
+              </w:rPr>
+            </w:pPr>
+            <w:r>
+              <w:rPr>
+                <w:sz w:val="40"/>
+                <w:szCs w:val="40"/>
+              </w:rPr>
+              <w:t>It is an application that is used to manage databases over computer networks as well as the system hard drives</w:t>
+            </w:r>
+          </w:p>
+        </w:tc>
+        <w:tc>
+          <w:tcPr>
+            <w:tcW w:w="4627" w:type="dxa"/>
+          </w:tcPr>
+          <w:p>
+            <w:pPr>
+              <w:rPr>
+                <w:sz w:val="40"/>
+                <w:szCs w:val="40"/>
+              </w:rPr>
+            </w:pPr>
+            <w:r>
+              <w:rPr>
+                <w:sz w:val="40"/>
+                <w:szCs w:val="40"/>
+              </w:rPr>
+              <w:t xml:space="preserve">The database systems are used to keep track of the relationships between the tables </w:t>
+            </w:r>
+          </w:p>
+        </w:tc>
+      </w:tr>
+      <w:tr>
+        <w:trPr>
+          <w:trHeight w:val="875"/>
+        </w:trPr>
+        <w:tc>
+          <w:tcPr>
+            <w:tcW w:w="4627" w:type="dxa"/>
+          </w:tcPr>
+          <w:p>
+            <w:pPr>
+              <w:rPr>
+                <w:sz w:val="40"/>
+                <w:szCs w:val="40"/>
+              </w:rPr>
+            </w:pPr>
+            <w:r>
+              <w:rPr>
+                <w:sz w:val="40"/>
+                <w:szCs w:val="40"/>
+              </w:rPr>
+              <w:t xml:space="preserve">Software and hardware requirements are minimal </w:t>
+            </w:r>
+          </w:p>
+        </w:tc>
+        <w:tc>
+          <w:tcPr>
+            <w:tcW w:w="4627" w:type="dxa"/>
+          </w:tcPr>
+          <w:p>
+            <w:pPr>
+              <w:rPr>
+                <w:sz w:val="40"/>
+                <w:szCs w:val="40"/>
+              </w:rPr>
+            </w:pPr>
+            <w:r>
+              <w:rPr>
+                <w:sz w:val="40"/>
+                <w:szCs w:val="40"/>
+              </w:rPr>
+              <w:t xml:space="preserve">Higher hardware and software requirements are required </w:t>
+            </w:r>
+          </w:p>
+        </w:tc>
+      </w:tr>
+      <w:tr>
+        <w:trPr>
+          <w:trHeight w:val="875"/>
+        </w:trPr>
+        <w:tc>
+          <w:tcPr>
+            <w:tcW w:w="4627" w:type="dxa"/>
+          </w:tcPr>
+          <w:p>
+            <w:pPr>
+              <w:rPr>
+                <w:sz w:val="40"/>
+                <w:szCs w:val="40"/>
+              </w:rPr>
+            </w:pPr>
+            <w:r>
+              <w:rPr>
+                <w:sz w:val="40"/>
+                <w:szCs w:val="40"/>
+              </w:rPr>
+              <w:t xml:space="preserve">The integrity constraints are not supported by DBMS </w:t>
+            </w:r>
+          </w:p>
+        </w:tc>
+        <w:tc>
+          <w:tcPr>
+            <w:tcW w:w="4627" w:type="dxa"/>
+          </w:tcPr>
+          <w:p>
+            <w:pPr>
+              <w:rPr>
+                <w:i/>
+                <w:iCs/>
+                <w:sz w:val="40"/>
+                <w:szCs w:val="40"/>
+              </w:rPr>
+            </w:pPr>
+            <w:r>
+              <w:rPr>
+                <w:sz w:val="40"/>
+                <w:szCs w:val="40"/>
+              </w:rPr>
+              <w:t>At the schema level RDBMS provides integrity restrictions</w:t>
+            </w:r>
+          </w:p>
+        </w:tc>
+      </w:tr>
+      <w:tr>
+        <w:trPr>
+          <w:trHeight w:val="875"/>
+        </w:trPr>
+        <w:tc>
+          <w:tcPr>
+            <w:tcW w:w="4627" w:type="dxa"/>
+          </w:tcPr>
+          <w:p>
+            <w:pPr>
+              <w:rPr>
+                <w:sz w:val="40"/>
+                <w:szCs w:val="40"/>
+              </w:rPr>
+            </w:pPr>
+            <w:r>
+              <w:rPr>
+                <w:sz w:val="40"/>
+                <w:szCs w:val="40"/>
+              </w:rPr>
+              <w:t xml:space="preserve">At the file level, the integrity constraints are not imposed </w:t>
+            </w:r>
+          </w:p>
+        </w:tc>
+        <w:tc>
+          <w:tcPr>
+            <w:tcW w:w="4627" w:type="dxa"/>
+          </w:tcPr>
+          <w:p>
+            <w:pPr>
+              <w:rPr>
+                <w:sz w:val="40"/>
+                <w:szCs w:val="40"/>
+              </w:rPr>
+            </w:pPr>
+            <w:r>
+              <w:rPr>
+                <w:sz w:val="40"/>
+                <w:szCs w:val="40"/>
+              </w:rPr>
+              <w:t>Values outside of a certain range cannot be stored in the RDBMS column</w:t>
+            </w:r>
+          </w:p>
+        </w:tc>
+      </w:tr>
+      <w:tr>
+        <w:trPr>
+          <w:trHeight w:val="875"/>
+        </w:trPr>
+        <w:tc>
+          <w:tcPr>
+            <w:tcW w:w="4627" w:type="dxa"/>
+          </w:tcPr>
+          <w:p>
+            <w:pPr>
+              <w:rPr>
+                <w:sz w:val="40"/>
+                <w:szCs w:val="40"/>
+              </w:rPr>
+            </w:pPr>
+            <w:r>
+              <w:rPr>
+                <w:sz w:val="40"/>
+                <w:szCs w:val="40"/>
+              </w:rPr>
+              <w:t xml:space="preserve">Normalization is not supported </w:t>
+            </w:r>
+            <w:proofErr w:type="gramStart"/>
+            <w:r>
+              <w:rPr>
+                <w:sz w:val="40"/>
+                <w:szCs w:val="40"/>
+              </w:rPr>
+              <w:t>by  DBMS</w:t>
+            </w:r>
+            <w:proofErr w:type="gramEnd"/>
+            <w:r>
+              <w:rPr>
+                <w:sz w:val="40"/>
+                <w:szCs w:val="40"/>
+              </w:rPr>
+              <w:t>.</w:t>
+            </w:r>
+          </w:p>
+        </w:tc>
+        <w:tc>
+          <w:tcPr>
+            <w:tcW w:w="4627" w:type="dxa"/>
+          </w:tcPr>
+          <w:p>
+            <w:pPr>
+              <w:rPr>
+                <w:sz w:val="40"/>
+                <w:szCs w:val="40"/>
+              </w:rPr>
+            </w:pPr>
+            <w:r>
+              <w:rPr>
+                <w:sz w:val="40"/>
+                <w:szCs w:val="40"/>
+              </w:rPr>
+              <w:t>A relational database management system can be normalized.</w:t>
+            </w:r>
+          </w:p>
+        </w:tc>
+      </w:tr>
+      <w:tr>
+        <w:trPr>
+          <w:trHeight w:val="875"/>
+        </w:trPr>
+        <w:tc>
+          <w:tcPr>
+            <w:tcW w:w="4627" w:type="dxa"/>
+          </w:tcPr>
+          <w:p>
+            <w:pPr>
+              <w:rPr>
+                <w:sz w:val="40"/>
+                <w:szCs w:val="40"/>
+              </w:rPr>
+            </w:pPr>
+            <w:r>
+              <w:rPr>
+                <w:sz w:val="40"/>
+                <w:szCs w:val="40"/>
+              </w:rPr>
+              <w:t xml:space="preserve">Distributed databases are not supported by DBMS </w:t>
+            </w:r>
+          </w:p>
+        </w:tc>
+        <w:tc>
+          <w:tcPr>
+            <w:tcW w:w="4627" w:type="dxa"/>
+          </w:tcPr>
+          <w:p>
+            <w:pPr>
+              <w:rPr>
+                <w:sz w:val="40"/>
+                <w:szCs w:val="40"/>
+              </w:rPr>
+            </w:pPr>
+            <w:r>
+              <w:rPr>
+                <w:sz w:val="40"/>
+                <w:szCs w:val="40"/>
+              </w:rPr>
+              <w:t>Distributed databases are supported by RBMS</w:t>
+            </w:r>
+          </w:p>
+        </w:tc>
+      </w:tr>
+      <w:tr>
+        <w:trPr>
+          <w:trHeight w:val="875"/>
+        </w:trPr>
+        <w:tc>
+          <w:tcPr>
+            <w:tcW w:w="4627" w:type="dxa"/>
+          </w:tcPr>
+          <w:p>
+            <w:pPr>
+              <w:rPr>
+                <w:sz w:val="40"/>
+                <w:szCs w:val="40"/>
+              </w:rPr>
+            </w:pPr>
+            <w:r>
+              <w:rPr>
+                <w:sz w:val="40"/>
+                <w:szCs w:val="40"/>
+              </w:rPr>
+              <w:t>The DBMS system is mostly used to manage tiny amounts of data</w:t>
+            </w:r>
+          </w:p>
+        </w:tc>
+        <w:tc>
+          <w:tcPr>
+            <w:tcW w:w="4627" w:type="dxa"/>
+          </w:tcPr>
+          <w:p>
+            <w:pPr>
+              <w:rPr>
+                <w:sz w:val="40"/>
+                <w:szCs w:val="40"/>
+              </w:rPr>
+            </w:pPr>
+            <w:r>
+              <w:rPr>
+                <w:sz w:val="40"/>
+                <w:szCs w:val="40"/>
+              </w:rPr>
+              <w:t>The RDMS database is built to manage a vast volume of data</w:t>
+            </w:r>
+          </w:p>
+        </w:tc>
+      </w:tr>
+    </w:tbl>
+    <w:p>
+      <w:pPr>
+        <w:rPr>
+          <w:sz w:val="48"/>
+          <w:szCs w:val="48"/>
+        </w:rPr>
+      </w:pPr>
+    </w:p>
+    <w:p>
+      <w:pPr>
+        <w:rPr>
+          <w:b/>
+          <w:bCs/>
+          <w:sz w:val="48"/>
+          <w:szCs w:val="48"/>
+        </w:rPr>
+      </w:pPr>
+      <w:r>
+        <w:rPr>
+          <w:b/>
+          <w:bCs/>
+          <w:sz w:val="48"/>
+          <w:szCs w:val="48"/>
+        </w:rPr>
+        <w:lastRenderedPageBreak/>
+        <w:t xml:space="preserve">Q.8. </w:t>
+      </w:r>
+      <w:proofErr w:type="gramStart"/>
+      <w:r>
+        <w:rPr>
+          <w:b/>
+          <w:bCs/>
+          <w:sz w:val="48"/>
+          <w:szCs w:val="48"/>
+        </w:rPr>
+        <w:t>What</w:t>
+      </w:r>
+      <w:proofErr w:type="gramEnd"/>
+      <w:r>
+        <w:rPr>
+          <w:b/>
+          <w:bCs/>
+          <w:sz w:val="48"/>
+          <w:szCs w:val="48"/>
+        </w:rPr>
+        <w:t xml:space="preserve"> is API Testing?</w:t>
+      </w:r>
+    </w:p>
+    <w:p>
+      <w:pPr>
+        <w:rPr>
+          <w:sz w:val="40"/>
+          <w:szCs w:val="40"/>
+        </w:rPr>
+      </w:pPr>
+      <w:r>
+        <w:rPr>
+          <w:b/>
+          <w:bCs/>
+          <w:sz w:val="40"/>
+          <w:szCs w:val="40"/>
+        </w:rPr>
+        <w:t>Ans</w:t>
+      </w:r>
+      <w:r>
+        <w:rPr>
+          <w:sz w:val="40"/>
+          <w:szCs w:val="40"/>
+        </w:rPr>
+        <w:t xml:space="preserve">. Application Programming </w:t>
+      </w:r>
+      <w:r>
+        <w:rPr>
+          <w:sz w:val="40"/>
+          <w:szCs w:val="40"/>
+        </w:rPr>
+        <w:t>Interface</w:t>
+      </w:r>
+      <w:r>
+        <w:rPr>
+          <w:sz w:val="40"/>
+          <w:szCs w:val="40"/>
+        </w:rPr>
+        <w:t xml:space="preserve"> is a software interface that allows two applications to interact with each other without any user intervention </w:t>
+      </w:r>
+    </w:p>
+    <w:p>
+      <w:pPr>
+        <w:pStyle w:val="ListParagraph"/>
+        <w:numPr>
+          <w:ilvl w:val="0"/>
+          <w:numId w:val="3"/>
+        </w:numPr>
+        <w:rPr>
+          <w:sz w:val="40"/>
+          <w:szCs w:val="40"/>
+        </w:rPr>
+      </w:pPr>
+      <w:r>
+        <w:rPr>
+          <w:sz w:val="40"/>
+          <w:szCs w:val="40"/>
+        </w:rPr>
+        <w:t>Another definition, API is a computing interface that enables communication and data exchange between two separate.</w:t>
+      </w:r>
+    </w:p>
+    <w:p>
+      <w:pPr>
+        <w:pStyle w:val="ListParagraph"/>
+        <w:numPr>
+          <w:ilvl w:val="0"/>
+          <w:numId w:val="3"/>
+        </w:numPr>
+        <w:rPr>
+          <w:sz w:val="40"/>
+          <w:szCs w:val="40"/>
+        </w:rPr>
+      </w:pPr>
+      <w:r>
+        <w:rPr>
+          <w:sz w:val="40"/>
+          <w:szCs w:val="40"/>
+        </w:rPr>
+        <w:t>The purpose of API Testing is to check the functionality, reliability, performance, and security of the programming interfaces.</w:t>
+      </w:r>
+    </w:p>
+    <w:p>
+      <w:pPr>
+        <w:pStyle w:val="ListParagraph"/>
+        <w:rPr>
+          <w:sz w:val="40"/>
+          <w:szCs w:val="40"/>
+        </w:rPr>
+      </w:pPr>
+    </w:p>
+    <w:p>
+      <w:pPr>
+        <w:rPr>
+          <w:b/>
+          <w:bCs/>
+          <w:sz w:val="48"/>
+          <w:szCs w:val="48"/>
+        </w:rPr>
+      </w:pPr>
+      <w:r>
+        <w:rPr>
+          <w:b/>
+          <w:bCs/>
+          <w:sz w:val="48"/>
+          <w:szCs w:val="48"/>
+        </w:rPr>
+        <w:t>Q.9. Types of API Testing</w:t>
+      </w:r>
+      <w:r>
+        <w:rPr>
+          <w:b/>
+          <w:bCs/>
+          <w:sz w:val="48"/>
+          <w:szCs w:val="48"/>
+        </w:rPr>
+        <w:t>.</w:t>
+      </w:r>
+    </w:p>
+    <w:p>
+      <w:pPr>
+        <w:rPr>
+          <w:sz w:val="40"/>
+          <w:szCs w:val="40"/>
+        </w:rPr>
+      </w:pPr>
+      <w:r>
+        <w:rPr>
+          <w:b/>
+          <w:bCs/>
+          <w:sz w:val="40"/>
+          <w:szCs w:val="40"/>
+        </w:rPr>
+        <w:t>Ans</w:t>
+      </w:r>
+      <w:r>
+        <w:rPr>
+          <w:sz w:val="40"/>
+          <w:szCs w:val="40"/>
+        </w:rPr>
+        <w:t xml:space="preserve">. There are mainly 3 types of API testing </w:t>
+      </w:r>
+    </w:p>
+    <w:p>
+      <w:pPr>
+        <w:pStyle w:val="ListParagraph"/>
+        <w:numPr>
+          <w:ilvl w:val="0"/>
+          <w:numId w:val="4"/>
+        </w:numPr>
+        <w:rPr>
+          <w:sz w:val="40"/>
+          <w:szCs w:val="40"/>
+        </w:rPr>
+      </w:pPr>
+      <w:r>
+        <w:rPr>
+          <w:sz w:val="40"/>
+          <w:szCs w:val="40"/>
+        </w:rPr>
+        <w:t>Open APIs</w:t>
+      </w:r>
+      <w:proofErr w:type="gramStart"/>
+      <w:r>
+        <w:rPr>
+          <w:sz w:val="40"/>
+          <w:szCs w:val="40"/>
+        </w:rPr>
+        <w:t>:-</w:t>
+      </w:r>
+      <w:proofErr w:type="gramEnd"/>
+      <w:r>
+        <w:rPr>
+          <w:sz w:val="40"/>
+          <w:szCs w:val="40"/>
+        </w:rPr>
+        <w:t xml:space="preserve">  These types of APIs are publicly available to use like OAuth APIs from Google. It has also not given any restrictions to use them. So they are also known as public APIs.</w:t>
+      </w:r>
+    </w:p>
+    <w:p>
+      <w:pPr>
+        <w:pStyle w:val="ListParagraph"/>
+        <w:numPr>
+          <w:ilvl w:val="0"/>
+          <w:numId w:val="4"/>
+        </w:numPr>
+        <w:rPr>
+          <w:sz w:val="40"/>
+          <w:szCs w:val="40"/>
+        </w:rPr>
+      </w:pPr>
+      <w:r>
+        <w:rPr>
+          <w:sz w:val="40"/>
+          <w:szCs w:val="40"/>
+        </w:rPr>
+        <w:t>Partner APIs</w:t>
+      </w:r>
+      <w:proofErr w:type="gramStart"/>
+      <w:r>
+        <w:rPr>
+          <w:sz w:val="40"/>
+          <w:szCs w:val="40"/>
+        </w:rPr>
+        <w:t>:-</w:t>
+      </w:r>
+      <w:proofErr w:type="gramEnd"/>
+      <w:r>
+        <w:rPr>
+          <w:sz w:val="40"/>
+          <w:szCs w:val="40"/>
+        </w:rPr>
+        <w:t xml:space="preserve">  Specific rights or licenses to access this type of API  because they are not available to the public.</w:t>
+      </w:r>
+    </w:p>
+    <w:p>
+      <w:pPr>
+        <w:pStyle w:val="ListParagraph"/>
+        <w:numPr>
+          <w:ilvl w:val="0"/>
+          <w:numId w:val="4"/>
+        </w:numPr>
+        <w:rPr>
+          <w:sz w:val="40"/>
+          <w:szCs w:val="40"/>
+        </w:rPr>
+      </w:pPr>
+      <w:r>
+        <w:rPr>
+          <w:sz w:val="40"/>
+          <w:szCs w:val="40"/>
+        </w:rPr>
+        <w:t xml:space="preserve">Internal </w:t>
+      </w:r>
+      <w:proofErr w:type="gramStart"/>
+      <w:r>
+        <w:rPr>
+          <w:sz w:val="40"/>
+          <w:szCs w:val="40"/>
+        </w:rPr>
+        <w:t>APIs :-</w:t>
+      </w:r>
+      <w:proofErr w:type="gramEnd"/>
+      <w:r>
+        <w:rPr>
+          <w:sz w:val="40"/>
+          <w:szCs w:val="40"/>
+        </w:rPr>
+        <w:t xml:space="preserve"> Internal or private. These APIs are developed by companies to use in their internal systems. It helps you to enhance the productivity of your teams.</w:t>
+      </w:r>
+    </w:p>
+    <w:p>
+      <w:pPr>
+        <w:pStyle w:val="ListParagraph"/>
+        <w:rPr>
+          <w:sz w:val="40"/>
+          <w:szCs w:val="40"/>
+        </w:rPr>
+      </w:pPr>
+    </w:p>
+    <w:p>
+      <w:pPr>
+        <w:rPr>
+          <w:b/>
+          <w:bCs/>
+          <w:sz w:val="48"/>
+          <w:szCs w:val="48"/>
+        </w:rPr>
+      </w:pPr>
+    </w:p>
+    <w:p>
+      <w:pPr>
+        <w:rPr>
+          <w:b/>
+          <w:bCs/>
+          <w:sz w:val="48"/>
+          <w:szCs w:val="48"/>
+        </w:rPr>
+      </w:pPr>
+    </w:p>
+    <w:p>
+      <w:pPr>
+        <w:rPr>
+          <w:b/>
+          <w:bCs/>
+          <w:sz w:val="48"/>
+          <w:szCs w:val="48"/>
+        </w:rPr>
+      </w:pPr>
+      <w:r>
+        <w:rPr>
+          <w:b/>
+          <w:bCs/>
+          <w:sz w:val="48"/>
+          <w:szCs w:val="48"/>
+        </w:rPr>
+        <w:t xml:space="preserve">Q.10. </w:t>
+      </w:r>
+      <w:proofErr w:type="gramStart"/>
+      <w:r>
+        <w:rPr>
+          <w:b/>
+          <w:bCs/>
+          <w:sz w:val="48"/>
+          <w:szCs w:val="48"/>
+        </w:rPr>
+        <w:t>What</w:t>
+      </w:r>
+      <w:proofErr w:type="gramEnd"/>
+      <w:r>
+        <w:rPr>
+          <w:b/>
+          <w:bCs/>
+          <w:sz w:val="48"/>
+          <w:szCs w:val="48"/>
+        </w:rPr>
+        <w:t xml:space="preserve"> is responsive testing?</w:t>
+      </w:r>
+    </w:p>
+    <w:p>
+      <w:pPr>
+        <w:rPr>
+          <w:sz w:val="40"/>
+          <w:szCs w:val="40"/>
+        </w:rPr>
+      </w:pPr>
+      <w:r>
+        <w:rPr>
+          <w:b/>
+          <w:bCs/>
+          <w:sz w:val="40"/>
+          <w:szCs w:val="40"/>
+        </w:rPr>
+        <w:t>Ans</w:t>
+      </w:r>
+      <w:r>
+        <w:rPr>
+          <w:sz w:val="40"/>
+          <w:szCs w:val="40"/>
+        </w:rPr>
+        <w:t>.  A responsive web design involves creating a flexible web page that is accessible from any device, starting from a mobile phone to a table.</w:t>
+      </w:r>
+    </w:p>
+    <w:p>
+      <w:pPr>
+        <w:pStyle w:val="ListParagraph"/>
+        <w:numPr>
+          <w:ilvl w:val="0"/>
+          <w:numId w:val="5"/>
+        </w:numPr>
+        <w:rPr>
+          <w:sz w:val="40"/>
+          <w:szCs w:val="40"/>
+        </w:rPr>
+      </w:pPr>
+      <w:r>
+        <w:rPr>
+          <w:sz w:val="40"/>
+          <w:szCs w:val="40"/>
+        </w:rPr>
+        <w:t>Furthermore a responsive web design improves the user’s browsing experience.</w:t>
+      </w:r>
+    </w:p>
+    <w:p>
+      <w:pPr>
+        <w:pStyle w:val="ListParagraph"/>
+        <w:numPr>
+          <w:ilvl w:val="0"/>
+          <w:numId w:val="5"/>
+        </w:numPr>
+        <w:rPr>
+          <w:sz w:val="40"/>
+          <w:szCs w:val="40"/>
+        </w:rPr>
+      </w:pPr>
+      <w:r>
+        <w:rPr>
+          <w:sz w:val="40"/>
+          <w:szCs w:val="40"/>
+        </w:rPr>
+        <w:t>Considering this from a quality assurance perspective a responsive web design requires thorough evaluation using a variety of devices before it is ready to go live.</w:t>
+      </w:r>
+    </w:p>
+    <w:p>
+      <w:pPr>
+        <w:rPr>
+          <w:sz w:val="40"/>
+          <w:szCs w:val="40"/>
+        </w:rPr>
+      </w:pPr>
+    </w:p>
+    <w:p>
+      <w:pPr>
+        <w:rPr>
+          <w:b/>
+          <w:bCs/>
+          <w:sz w:val="48"/>
+          <w:szCs w:val="48"/>
+        </w:rPr>
+      </w:pPr>
+      <w:r>
+        <w:rPr>
+          <w:b/>
+          <w:bCs/>
+          <w:sz w:val="48"/>
+          <w:szCs w:val="48"/>
+        </w:rPr>
+        <w:t xml:space="preserve">Q.11. </w:t>
+      </w:r>
+      <w:proofErr w:type="gramStart"/>
+      <w:r>
+        <w:rPr>
+          <w:b/>
+          <w:bCs/>
+          <w:sz w:val="48"/>
+          <w:szCs w:val="48"/>
+        </w:rPr>
+        <w:t>Which</w:t>
+      </w:r>
+      <w:proofErr w:type="gramEnd"/>
+      <w:r>
+        <w:rPr>
+          <w:b/>
+          <w:bCs/>
+          <w:sz w:val="48"/>
+          <w:szCs w:val="48"/>
+        </w:rPr>
+        <w:t xml:space="preserve"> types of tools are available for responsive testing</w:t>
+      </w:r>
+      <w:r>
+        <w:rPr>
+          <w:b/>
+          <w:bCs/>
+          <w:sz w:val="48"/>
+          <w:szCs w:val="48"/>
+        </w:rPr>
+        <w:t>?</w:t>
+      </w:r>
+    </w:p>
+    <w:p>
+      <w:pPr>
+        <w:rPr>
+          <w:sz w:val="40"/>
+          <w:szCs w:val="40"/>
+        </w:rPr>
+      </w:pPr>
+      <w:r>
+        <w:rPr>
+          <w:b/>
+          <w:bCs/>
+          <w:sz w:val="40"/>
+          <w:szCs w:val="40"/>
+        </w:rPr>
+        <w:t>Ans.</w:t>
+      </w:r>
+      <w:r>
+        <w:rPr>
+          <w:sz w:val="40"/>
+          <w:szCs w:val="40"/>
+        </w:rPr>
+        <w:t xml:space="preserve"> </w:t>
+      </w:r>
+      <w:r>
+        <w:rPr>
+          <w:sz w:val="40"/>
+          <w:szCs w:val="40"/>
+        </w:rPr>
+        <w:t>T</w:t>
+      </w:r>
+      <w:r>
+        <w:rPr>
+          <w:sz w:val="40"/>
+          <w:szCs w:val="40"/>
+        </w:rPr>
+        <w:t>here are five types of tools for responsive testing</w:t>
+      </w:r>
+    </w:p>
+    <w:p>
+      <w:pPr>
+        <w:pStyle w:val="ListParagraph"/>
+        <w:numPr>
+          <w:ilvl w:val="0"/>
+          <w:numId w:val="6"/>
+        </w:numPr>
+        <w:rPr>
+          <w:sz w:val="40"/>
+          <w:szCs w:val="40"/>
+        </w:rPr>
+      </w:pPr>
+      <w:r>
+        <w:rPr>
+          <w:sz w:val="40"/>
+          <w:szCs w:val="40"/>
+        </w:rPr>
+        <w:t xml:space="preserve">LT Browser </w:t>
+      </w:r>
+    </w:p>
+    <w:p>
+      <w:pPr>
+        <w:pStyle w:val="ListParagraph"/>
+        <w:numPr>
+          <w:ilvl w:val="0"/>
+          <w:numId w:val="6"/>
+        </w:numPr>
+        <w:rPr>
+          <w:sz w:val="40"/>
+          <w:szCs w:val="40"/>
+        </w:rPr>
+      </w:pPr>
+      <w:proofErr w:type="spellStart"/>
+      <w:r>
+        <w:rPr>
+          <w:sz w:val="40"/>
+          <w:szCs w:val="40"/>
+        </w:rPr>
+        <w:t>Lembda</w:t>
+      </w:r>
+      <w:proofErr w:type="spellEnd"/>
+      <w:r>
+        <w:rPr>
+          <w:sz w:val="40"/>
+          <w:szCs w:val="40"/>
+        </w:rPr>
+        <w:t xml:space="preserve"> Testing </w:t>
+      </w:r>
+    </w:p>
+    <w:p>
+      <w:pPr>
+        <w:pStyle w:val="ListParagraph"/>
+        <w:numPr>
+          <w:ilvl w:val="0"/>
+          <w:numId w:val="6"/>
+        </w:numPr>
+        <w:rPr>
+          <w:sz w:val="40"/>
+          <w:szCs w:val="40"/>
+        </w:rPr>
+      </w:pPr>
+      <w:r>
+        <w:rPr>
+          <w:sz w:val="40"/>
+          <w:szCs w:val="40"/>
+        </w:rPr>
+        <w:t>Google Resizer</w:t>
+      </w:r>
+    </w:p>
+    <w:p>
+      <w:pPr>
+        <w:pStyle w:val="ListParagraph"/>
+        <w:numPr>
+          <w:ilvl w:val="0"/>
+          <w:numId w:val="6"/>
+        </w:numPr>
+        <w:rPr>
+          <w:sz w:val="40"/>
+          <w:szCs w:val="40"/>
+        </w:rPr>
+      </w:pPr>
+      <w:r>
+        <w:rPr>
+          <w:sz w:val="40"/>
+          <w:szCs w:val="40"/>
+        </w:rPr>
+        <w:t>I am responsive</w:t>
+      </w:r>
+    </w:p>
+    <w:p>
+      <w:pPr>
+        <w:pStyle w:val="ListParagraph"/>
+        <w:numPr>
+          <w:ilvl w:val="0"/>
+          <w:numId w:val="6"/>
+        </w:numPr>
+        <w:rPr>
+          <w:sz w:val="40"/>
+          <w:szCs w:val="40"/>
+        </w:rPr>
+      </w:pPr>
+      <w:r>
+        <w:rPr>
+          <w:sz w:val="40"/>
+          <w:szCs w:val="40"/>
+        </w:rPr>
+        <w:t>Pixel tuner</w:t>
+      </w:r>
+      <w:bookmarkStart w:id="0" w:name="_GoBack"/>
+      <w:bookmarkEnd w:id="0"/>
+    </w:p>
+    <w:p>
+      <w:pPr>
+        <w:rPr>
+          <w:sz w:val="40"/>
+          <w:szCs w:val="40"/>
+        </w:rPr>
+      </w:pPr>
+    </w:p>
+    <w:p>
+      <w:pPr>
+        <w:pStyle w:val="ListParagraph"/>
+        <w:rPr>
+          <w:sz w:val="48"/>
+          <w:szCs w:val="48"/>
+        </w:rPr>
+      </w:pPr>
+    </w:p>
+    <w:p>
+      <w:pPr>
+        <w:rPr>
+          <w:b/>
+          <w:bCs/>
+          <w:sz w:val="48"/>
+          <w:szCs w:val="48"/>
+        </w:rPr>
+      </w:pPr>
+      <w:r>
+        <w:rPr>
+          <w:b/>
+          <w:bCs/>
+          <w:sz w:val="48"/>
+          <w:szCs w:val="48"/>
+        </w:rPr>
+        <w:t xml:space="preserve">Q.12. </w:t>
+      </w:r>
+      <w:proofErr w:type="gramStart"/>
+      <w:r>
+        <w:rPr>
+          <w:b/>
+          <w:bCs/>
+          <w:sz w:val="48"/>
+          <w:szCs w:val="48"/>
+        </w:rPr>
+        <w:t>What</w:t>
+      </w:r>
+      <w:proofErr w:type="gramEnd"/>
+      <w:r>
+        <w:rPr>
+          <w:b/>
+          <w:bCs/>
+          <w:sz w:val="48"/>
+          <w:szCs w:val="48"/>
+        </w:rPr>
+        <w:t xml:space="preserve"> is the full form of .</w:t>
+      </w:r>
+      <w:proofErr w:type="spellStart"/>
+      <w:r>
+        <w:rPr>
+          <w:b/>
+          <w:bCs/>
+          <w:sz w:val="48"/>
+          <w:szCs w:val="48"/>
+        </w:rPr>
+        <w:t>ipa</w:t>
+      </w:r>
+      <w:proofErr w:type="spellEnd"/>
+      <w:r>
+        <w:rPr>
+          <w:b/>
+          <w:bCs/>
+          <w:sz w:val="48"/>
+          <w:szCs w:val="48"/>
+        </w:rPr>
+        <w:t>, .</w:t>
+      </w:r>
+      <w:proofErr w:type="spellStart"/>
+      <w:r>
+        <w:rPr>
+          <w:b/>
+          <w:bCs/>
+          <w:sz w:val="48"/>
+          <w:szCs w:val="48"/>
+        </w:rPr>
+        <w:t>apk</w:t>
+      </w:r>
+      <w:proofErr w:type="spellEnd"/>
+    </w:p>
+    <w:p>
+      <w:pPr>
+        <w:rPr>
+          <w:sz w:val="40"/>
+          <w:szCs w:val="40"/>
+        </w:rPr>
+      </w:pPr>
+      <w:r>
+        <w:rPr>
+          <w:sz w:val="40"/>
+          <w:szCs w:val="40"/>
+        </w:rPr>
+        <w:t>Ans. An IPA (</w:t>
+      </w:r>
+      <w:r>
+        <w:rPr>
+          <w:sz w:val="40"/>
+          <w:szCs w:val="40"/>
+        </w:rPr>
+        <w:t>IOS App Store package) is an application archive file that contains an IOS app. In simple words, it is a file that can be installed on iOS devices and used as an application.</w:t>
+      </w:r>
+    </w:p>
+    <w:p>
+      <w:pPr>
+        <w:rPr>
+          <w:sz w:val="40"/>
+          <w:szCs w:val="40"/>
+        </w:rPr>
+      </w:pPr>
+    </w:p>
+    <w:p>
+      <w:pPr>
+        <w:rPr>
+          <w:b/>
+          <w:bCs/>
+          <w:sz w:val="48"/>
+          <w:szCs w:val="48"/>
+        </w:rPr>
+      </w:pPr>
+      <w:r>
+        <w:rPr>
+          <w:b/>
+          <w:bCs/>
+          <w:sz w:val="48"/>
+          <w:szCs w:val="48"/>
+        </w:rPr>
+        <w:t>Q.13. How to create a step to open the developer option mode ON.</w:t>
+      </w:r>
+    </w:p>
+    <w:p>
+      <w:pPr>
+        <w:rPr>
+          <w:sz w:val="40"/>
+          <w:szCs w:val="40"/>
+        </w:rPr>
+      </w:pPr>
+      <w:r>
+        <w:rPr>
+          <w:b/>
+          <w:bCs/>
+          <w:sz w:val="40"/>
+          <w:szCs w:val="40"/>
+        </w:rPr>
+        <w:t>Ans</w:t>
+      </w:r>
+      <w:r>
+        <w:rPr>
+          <w:sz w:val="40"/>
+          <w:szCs w:val="40"/>
+        </w:rPr>
+        <w:t xml:space="preserve">. </w:t>
+      </w:r>
+      <w:proofErr w:type="gramStart"/>
+      <w:r>
+        <w:rPr>
+          <w:sz w:val="40"/>
+          <w:szCs w:val="40"/>
+        </w:rPr>
+        <w:t>Certainly</w:t>
+      </w:r>
+      <w:proofErr w:type="gramEnd"/>
+      <w:r>
+        <w:rPr>
+          <w:sz w:val="40"/>
+          <w:szCs w:val="40"/>
+        </w:rPr>
+        <w:t xml:space="preserve"> to enable developer mode on your Windows computer follow these steps:</w:t>
+      </w:r>
+    </w:p>
+    <w:p>
+      <w:pPr>
+        <w:pStyle w:val="ListParagraph"/>
+        <w:numPr>
+          <w:ilvl w:val="0"/>
+          <w:numId w:val="7"/>
+        </w:numPr>
+        <w:rPr>
+          <w:sz w:val="40"/>
+          <w:szCs w:val="40"/>
+        </w:rPr>
+      </w:pPr>
+      <w:r>
+        <w:rPr>
+          <w:sz w:val="40"/>
+          <w:szCs w:val="40"/>
+        </w:rPr>
+        <w:t>Remember that enabling developer mode allows you to side</w:t>
+      </w:r>
+      <w:r>
+        <w:rPr>
+          <w:sz w:val="40"/>
+          <w:szCs w:val="40"/>
+        </w:rPr>
+        <w:t>-</w:t>
+      </w:r>
+      <w:r>
+        <w:rPr>
+          <w:sz w:val="40"/>
+          <w:szCs w:val="40"/>
+        </w:rPr>
+        <w:t>load apps and run virtual studio apps in debug mode. However, be cautious as it may open your computer up to additional security risks. Proceed with care and only enable developer mode if you need it for development purposes.</w:t>
+      </w:r>
+    </w:p>
     <w:p/>
     <w:sectPr>
       <w:pgSz w:w="11906" w:h="16838"/>
@@ -639,6 +3127,939 @@
     </w:sectPr>
   </w:body>
 </w:document>
+</file>
+
+<file path=word/numbering.xml><?xml version="1.0" encoding="utf-8"?>
+<w:numbering xmlns:wpc="http://schemas.microsoft.com/office/word/2010/wordprocessingCanvas" xmlns:cx="http://schemas.microsoft.com/office/drawing/2014/chartex" xmlns:cx1="http://schemas.microsoft.com/office/drawing/2015/9/8/chartex" xmlns:mc="http://schemas.openxmlformats.org/markup-compatibility/2006" xmlns:o="urn:schemas-microsoft-com:office:office" xmlns:r="http://schemas.openxmlformats.org/officeDocument/2006/relationships" xmlns:m="http://schemas.openxmlformats.org/officeDocument/2006/math" xmlns:v="urn:schemas-microsoft-com:vml" xmlns:wp14="http://schemas.microsoft.com/office/word/2010/wordprocessingDrawing" xmlns:wp="http://schemas.openxmlformats.org/drawingml/2006/wordprocessingDrawing" xmlns:w10="urn:schemas-microsoft-com:office:word" xmlns:w="http://schemas.openxmlformats.org/wordprocessingml/2006/main" xmlns:w14="http://schemas.microsoft.com/office/word/2010/wordml" xmlns:w15="http://schemas.microsoft.com/office/word/2012/wordml" xmlns:w16se="http://schemas.microsoft.com/office/word/2015/wordml/symex" xmlns:wpg="http://schemas.microsoft.com/office/word/2010/wordprocessingGroup" xmlns:wpi="http://schemas.microsoft.com/office/word/2010/wordprocessingInk" xmlns:wne="http://schemas.microsoft.com/office/word/2006/wordml" xmlns:wps="http://schemas.microsoft.com/office/word/2010/wordprocessingShape" mc:Ignorable="w14 w15 w16se wp14">
+  <w:abstractNum w:abstractNumId="0" w15:restartNumberingAfterBreak="0">
+    <w:nsid w:val="29920E24"/>
+    <w:multiLevelType w:val="hybridMultilevel"/>
+    <w:tmpl w:val="555E6966"/>
+    <w:lvl w:ilvl="0" w:tplc="40090001">
+      <w:start w:val="1"/>
+      <w:numFmt w:val="bullet"/>
+      <w:lvlText w:val=""/>
+      <w:lvlJc w:val="left"/>
+      <w:pPr>
+        <w:ind w:left="720" w:hanging="360"/>
+      </w:pPr>
+      <w:rPr>
+        <w:rFonts w:ascii="Symbol" w:hAnsi="Symbol" w:hint="default"/>
+      </w:rPr>
+    </w:lvl>
+    <w:lvl w:ilvl="1" w:tplc="40090003" w:tentative="1">
+      <w:start w:val="1"/>
+      <w:numFmt w:val="bullet"/>
+      <w:lvlText w:val="o"/>
+      <w:lvlJc w:val="left"/>
+      <w:pPr>
+        <w:ind w:left="1440" w:hanging="360"/>
+      </w:pPr>
+      <w:rPr>
+        <w:rFonts w:ascii="Courier New" w:hAnsi="Courier New" w:cs="Courier New" w:hint="default"/>
+      </w:rPr>
+    </w:lvl>
+    <w:lvl w:ilvl="2" w:tplc="40090005" w:tentative="1">
+      <w:start w:val="1"/>
+      <w:numFmt w:val="bullet"/>
+      <w:lvlText w:val=""/>
+      <w:lvlJc w:val="left"/>
+      <w:pPr>
+        <w:ind w:left="2160" w:hanging="360"/>
+      </w:pPr>
+      <w:rPr>
+        <w:rFonts w:ascii="Wingdings" w:hAnsi="Wingdings" w:hint="default"/>
+      </w:rPr>
+    </w:lvl>
+    <w:lvl w:ilvl="3" w:tplc="40090001" w:tentative="1">
+      <w:start w:val="1"/>
+      <w:numFmt w:val="bullet"/>
+      <w:lvlText w:val=""/>
+      <w:lvlJc w:val="left"/>
+      <w:pPr>
+        <w:ind w:left="2880" w:hanging="360"/>
+      </w:pPr>
+      <w:rPr>
+        <w:rFonts w:ascii="Symbol" w:hAnsi="Symbol" w:hint="default"/>
+      </w:rPr>
+    </w:lvl>
+    <w:lvl w:ilvl="4" w:tplc="40090003" w:tentative="1">
+      <w:start w:val="1"/>
+      <w:numFmt w:val="bullet"/>
+      <w:lvlText w:val="o"/>
+      <w:lvlJc w:val="left"/>
+      <w:pPr>
+        <w:ind w:left="3600" w:hanging="360"/>
+      </w:pPr>
+      <w:rPr>
+        <w:rFonts w:ascii="Courier New" w:hAnsi="Courier New" w:cs="Courier New" w:hint="default"/>
+      </w:rPr>
+    </w:lvl>
+    <w:lvl w:ilvl="5" w:tplc="40090005" w:tentative="1">
+      <w:start w:val="1"/>
+      <w:numFmt w:val="bullet"/>
+      <w:lvlText w:val=""/>
+      <w:lvlJc w:val="left"/>
+      <w:pPr>
+        <w:ind w:left="4320" w:hanging="360"/>
+      </w:pPr>
+      <w:rPr>
+        <w:rFonts w:ascii="Wingdings" w:hAnsi="Wingdings" w:hint="default"/>
+      </w:rPr>
+    </w:lvl>
+    <w:lvl w:ilvl="6" w:tplc="40090001" w:tentative="1">
+      <w:start w:val="1"/>
+      <w:numFmt w:val="bullet"/>
+      <w:lvlText w:val=""/>
+      <w:lvlJc w:val="left"/>
+      <w:pPr>
+        <w:ind w:left="5040" w:hanging="360"/>
+      </w:pPr>
+      <w:rPr>
+        <w:rFonts w:ascii="Symbol" w:hAnsi="Symbol" w:hint="default"/>
+      </w:rPr>
+    </w:lvl>
+    <w:lvl w:ilvl="7" w:tplc="40090003" w:tentative="1">
+      <w:start w:val="1"/>
+      <w:numFmt w:val="bullet"/>
+      <w:lvlText w:val="o"/>
+      <w:lvlJc w:val="left"/>
+      <w:pPr>
+        <w:ind w:left="5760" w:hanging="360"/>
+      </w:pPr>
+      <w:rPr>
+        <w:rFonts w:ascii="Courier New" w:hAnsi="Courier New" w:cs="Courier New" w:hint="default"/>
+      </w:rPr>
+    </w:lvl>
+    <w:lvl w:ilvl="8" w:tplc="40090005" w:tentative="1">
+      <w:start w:val="1"/>
+      <w:numFmt w:val="bullet"/>
+      <w:lvlText w:val=""/>
+      <w:lvlJc w:val="left"/>
+      <w:pPr>
+        <w:ind w:left="6480" w:hanging="360"/>
+      </w:pPr>
+      <w:rPr>
+        <w:rFonts w:ascii="Wingdings" w:hAnsi="Wingdings" w:hint="default"/>
+      </w:rPr>
+    </w:lvl>
+  </w:abstractNum>
+  <w:abstractNum w:abstractNumId="1" w15:restartNumberingAfterBreak="0">
+    <w:nsid w:val="2C1F52E5"/>
+    <w:multiLevelType w:val="hybridMultilevel"/>
+    <w:tmpl w:val="D006340A"/>
+    <w:lvl w:ilvl="0" w:tplc="40090001">
+      <w:start w:val="1"/>
+      <w:numFmt w:val="bullet"/>
+      <w:lvlText w:val=""/>
+      <w:lvlJc w:val="left"/>
+      <w:pPr>
+        <w:ind w:left="720" w:hanging="360"/>
+      </w:pPr>
+      <w:rPr>
+        <w:rFonts w:ascii="Symbol" w:hAnsi="Symbol" w:hint="default"/>
+      </w:rPr>
+    </w:lvl>
+    <w:lvl w:ilvl="1" w:tplc="40090003" w:tentative="1">
+      <w:start w:val="1"/>
+      <w:numFmt w:val="bullet"/>
+      <w:lvlText w:val="o"/>
+      <w:lvlJc w:val="left"/>
+      <w:pPr>
+        <w:ind w:left="1440" w:hanging="360"/>
+      </w:pPr>
+      <w:rPr>
+        <w:rFonts w:ascii="Courier New" w:hAnsi="Courier New" w:cs="Courier New" w:hint="default"/>
+      </w:rPr>
+    </w:lvl>
+    <w:lvl w:ilvl="2" w:tplc="40090005" w:tentative="1">
+      <w:start w:val="1"/>
+      <w:numFmt w:val="bullet"/>
+      <w:lvlText w:val=""/>
+      <w:lvlJc w:val="left"/>
+      <w:pPr>
+        <w:ind w:left="2160" w:hanging="360"/>
+      </w:pPr>
+      <w:rPr>
+        <w:rFonts w:ascii="Wingdings" w:hAnsi="Wingdings" w:hint="default"/>
+      </w:rPr>
+    </w:lvl>
+    <w:lvl w:ilvl="3" w:tplc="40090001" w:tentative="1">
+      <w:start w:val="1"/>
+      <w:numFmt w:val="bullet"/>
+      <w:lvlText w:val=""/>
+      <w:lvlJc w:val="left"/>
+      <w:pPr>
+        <w:ind w:left="2880" w:hanging="360"/>
+      </w:pPr>
+      <w:rPr>
+        <w:rFonts w:ascii="Symbol" w:hAnsi="Symbol" w:hint="default"/>
+      </w:rPr>
+    </w:lvl>
+    <w:lvl w:ilvl="4" w:tplc="40090003" w:tentative="1">
+      <w:start w:val="1"/>
+      <w:numFmt w:val="bullet"/>
+      <w:lvlText w:val="o"/>
+      <w:lvlJc w:val="left"/>
+      <w:pPr>
+        <w:ind w:left="3600" w:hanging="360"/>
+      </w:pPr>
+      <w:rPr>
+        <w:rFonts w:ascii="Courier New" w:hAnsi="Courier New" w:cs="Courier New" w:hint="default"/>
+      </w:rPr>
+    </w:lvl>
+    <w:lvl w:ilvl="5" w:tplc="40090005" w:tentative="1">
+      <w:start w:val="1"/>
+      <w:numFmt w:val="bullet"/>
+      <w:lvlText w:val=""/>
+      <w:lvlJc w:val="left"/>
+      <w:pPr>
+        <w:ind w:left="4320" w:hanging="360"/>
+      </w:pPr>
+      <w:rPr>
+        <w:rFonts w:ascii="Wingdings" w:hAnsi="Wingdings" w:hint="default"/>
+      </w:rPr>
+    </w:lvl>
+    <w:lvl w:ilvl="6" w:tplc="40090001" w:tentative="1">
+      <w:start w:val="1"/>
+      <w:numFmt w:val="bullet"/>
+      <w:lvlText w:val=""/>
+      <w:lvlJc w:val="left"/>
+      <w:pPr>
+        <w:ind w:left="5040" w:hanging="360"/>
+      </w:pPr>
+      <w:rPr>
+        <w:rFonts w:ascii="Symbol" w:hAnsi="Symbol" w:hint="default"/>
+      </w:rPr>
+    </w:lvl>
+    <w:lvl w:ilvl="7" w:tplc="40090003" w:tentative="1">
+      <w:start w:val="1"/>
+      <w:numFmt w:val="bullet"/>
+      <w:lvlText w:val="o"/>
+      <w:lvlJc w:val="left"/>
+      <w:pPr>
+        <w:ind w:left="5760" w:hanging="360"/>
+      </w:pPr>
+      <w:rPr>
+        <w:rFonts w:ascii="Courier New" w:hAnsi="Courier New" w:cs="Courier New" w:hint="default"/>
+      </w:rPr>
+    </w:lvl>
+    <w:lvl w:ilvl="8" w:tplc="40090005" w:tentative="1">
+      <w:start w:val="1"/>
+      <w:numFmt w:val="bullet"/>
+      <w:lvlText w:val=""/>
+      <w:lvlJc w:val="left"/>
+      <w:pPr>
+        <w:ind w:left="6480" w:hanging="360"/>
+      </w:pPr>
+      <w:rPr>
+        <w:rFonts w:ascii="Wingdings" w:hAnsi="Wingdings" w:hint="default"/>
+      </w:rPr>
+    </w:lvl>
+  </w:abstractNum>
+  <w:abstractNum w:abstractNumId="2" w15:restartNumberingAfterBreak="0">
+    <w:nsid w:val="3E4409AF"/>
+    <w:multiLevelType w:val="hybridMultilevel"/>
+    <w:tmpl w:val="5BB0D712"/>
+    <w:lvl w:ilvl="0" w:tplc="40090001">
+      <w:start w:val="1"/>
+      <w:numFmt w:val="bullet"/>
+      <w:lvlText w:val=""/>
+      <w:lvlJc w:val="left"/>
+      <w:pPr>
+        <w:ind w:left="720" w:hanging="360"/>
+      </w:pPr>
+      <w:rPr>
+        <w:rFonts w:ascii="Symbol" w:hAnsi="Symbol" w:hint="default"/>
+      </w:rPr>
+    </w:lvl>
+    <w:lvl w:ilvl="1" w:tplc="40090003" w:tentative="1">
+      <w:start w:val="1"/>
+      <w:numFmt w:val="bullet"/>
+      <w:lvlText w:val="o"/>
+      <w:lvlJc w:val="left"/>
+      <w:pPr>
+        <w:ind w:left="1440" w:hanging="360"/>
+      </w:pPr>
+      <w:rPr>
+        <w:rFonts w:ascii="Courier New" w:hAnsi="Courier New" w:cs="Courier New" w:hint="default"/>
+      </w:rPr>
+    </w:lvl>
+    <w:lvl w:ilvl="2" w:tplc="40090005" w:tentative="1">
+      <w:start w:val="1"/>
+      <w:numFmt w:val="bullet"/>
+      <w:lvlText w:val=""/>
+      <w:lvlJc w:val="left"/>
+      <w:pPr>
+        <w:ind w:left="2160" w:hanging="360"/>
+      </w:pPr>
+      <w:rPr>
+        <w:rFonts w:ascii="Wingdings" w:hAnsi="Wingdings" w:hint="default"/>
+      </w:rPr>
+    </w:lvl>
+    <w:lvl w:ilvl="3" w:tplc="40090001" w:tentative="1">
+      <w:start w:val="1"/>
+      <w:numFmt w:val="bullet"/>
+      <w:lvlText w:val=""/>
+      <w:lvlJc w:val="left"/>
+      <w:pPr>
+        <w:ind w:left="2880" w:hanging="360"/>
+      </w:pPr>
+      <w:rPr>
+        <w:rFonts w:ascii="Symbol" w:hAnsi="Symbol" w:hint="default"/>
+      </w:rPr>
+    </w:lvl>
+    <w:lvl w:ilvl="4" w:tplc="40090003" w:tentative="1">
+      <w:start w:val="1"/>
+      <w:numFmt w:val="bullet"/>
+      <w:lvlText w:val="o"/>
+      <w:lvlJc w:val="left"/>
+      <w:pPr>
+        <w:ind w:left="3600" w:hanging="360"/>
+      </w:pPr>
+      <w:rPr>
+        <w:rFonts w:ascii="Courier New" w:hAnsi="Courier New" w:cs="Courier New" w:hint="default"/>
+      </w:rPr>
+    </w:lvl>
+    <w:lvl w:ilvl="5" w:tplc="40090005" w:tentative="1">
+      <w:start w:val="1"/>
+      <w:numFmt w:val="bullet"/>
+      <w:lvlText w:val=""/>
+      <w:lvlJc w:val="left"/>
+      <w:pPr>
+        <w:ind w:left="4320" w:hanging="360"/>
+      </w:pPr>
+      <w:rPr>
+        <w:rFonts w:ascii="Wingdings" w:hAnsi="Wingdings" w:hint="default"/>
+      </w:rPr>
+    </w:lvl>
+    <w:lvl w:ilvl="6" w:tplc="40090001" w:tentative="1">
+      <w:start w:val="1"/>
+      <w:numFmt w:val="bullet"/>
+      <w:lvlText w:val=""/>
+      <w:lvlJc w:val="left"/>
+      <w:pPr>
+        <w:ind w:left="5040" w:hanging="360"/>
+      </w:pPr>
+      <w:rPr>
+        <w:rFonts w:ascii="Symbol" w:hAnsi="Symbol" w:hint="default"/>
+      </w:rPr>
+    </w:lvl>
+    <w:lvl w:ilvl="7" w:tplc="40090003" w:tentative="1">
+      <w:start w:val="1"/>
+      <w:numFmt w:val="bullet"/>
+      <w:lvlText w:val="o"/>
+      <w:lvlJc w:val="left"/>
+      <w:pPr>
+        <w:ind w:left="5760" w:hanging="360"/>
+      </w:pPr>
+      <w:rPr>
+        <w:rFonts w:ascii="Courier New" w:hAnsi="Courier New" w:cs="Courier New" w:hint="default"/>
+      </w:rPr>
+    </w:lvl>
+    <w:lvl w:ilvl="8" w:tplc="40090005" w:tentative="1">
+      <w:start w:val="1"/>
+      <w:numFmt w:val="bullet"/>
+      <w:lvlText w:val=""/>
+      <w:lvlJc w:val="left"/>
+      <w:pPr>
+        <w:ind w:left="6480" w:hanging="360"/>
+      </w:pPr>
+      <w:rPr>
+        <w:rFonts w:ascii="Wingdings" w:hAnsi="Wingdings" w:hint="default"/>
+      </w:rPr>
+    </w:lvl>
+  </w:abstractNum>
+  <w:abstractNum w:abstractNumId="3" w15:restartNumberingAfterBreak="0">
+    <w:nsid w:val="3FC2282B"/>
+    <w:multiLevelType w:val="hybridMultilevel"/>
+    <w:tmpl w:val="7C5EA69C"/>
+    <w:lvl w:ilvl="0" w:tplc="40090001">
+      <w:start w:val="1"/>
+      <w:numFmt w:val="bullet"/>
+      <w:lvlText w:val=""/>
+      <w:lvlJc w:val="left"/>
+      <w:pPr>
+        <w:ind w:left="720" w:hanging="360"/>
+      </w:pPr>
+      <w:rPr>
+        <w:rFonts w:ascii="Symbol" w:hAnsi="Symbol" w:hint="default"/>
+      </w:rPr>
+    </w:lvl>
+    <w:lvl w:ilvl="1" w:tplc="40090003" w:tentative="1">
+      <w:start w:val="1"/>
+      <w:numFmt w:val="bullet"/>
+      <w:lvlText w:val="o"/>
+      <w:lvlJc w:val="left"/>
+      <w:pPr>
+        <w:ind w:left="1440" w:hanging="360"/>
+      </w:pPr>
+      <w:rPr>
+        <w:rFonts w:ascii="Courier New" w:hAnsi="Courier New" w:cs="Courier New" w:hint="default"/>
+      </w:rPr>
+    </w:lvl>
+    <w:lvl w:ilvl="2" w:tplc="40090005" w:tentative="1">
+      <w:start w:val="1"/>
+      <w:numFmt w:val="bullet"/>
+      <w:lvlText w:val=""/>
+      <w:lvlJc w:val="left"/>
+      <w:pPr>
+        <w:ind w:left="2160" w:hanging="360"/>
+      </w:pPr>
+      <w:rPr>
+        <w:rFonts w:ascii="Wingdings" w:hAnsi="Wingdings" w:hint="default"/>
+      </w:rPr>
+    </w:lvl>
+    <w:lvl w:ilvl="3" w:tplc="40090001" w:tentative="1">
+      <w:start w:val="1"/>
+      <w:numFmt w:val="bullet"/>
+      <w:lvlText w:val=""/>
+      <w:lvlJc w:val="left"/>
+      <w:pPr>
+        <w:ind w:left="2880" w:hanging="360"/>
+      </w:pPr>
+      <w:rPr>
+        <w:rFonts w:ascii="Symbol" w:hAnsi="Symbol" w:hint="default"/>
+      </w:rPr>
+    </w:lvl>
+    <w:lvl w:ilvl="4" w:tplc="40090003" w:tentative="1">
+      <w:start w:val="1"/>
+      <w:numFmt w:val="bullet"/>
+      <w:lvlText w:val="o"/>
+      <w:lvlJc w:val="left"/>
+      <w:pPr>
+        <w:ind w:left="3600" w:hanging="360"/>
+      </w:pPr>
+      <w:rPr>
+        <w:rFonts w:ascii="Courier New" w:hAnsi="Courier New" w:cs="Courier New" w:hint="default"/>
+      </w:rPr>
+    </w:lvl>
+    <w:lvl w:ilvl="5" w:tplc="40090005" w:tentative="1">
+      <w:start w:val="1"/>
+      <w:numFmt w:val="bullet"/>
+      <w:lvlText w:val=""/>
+      <w:lvlJc w:val="left"/>
+      <w:pPr>
+        <w:ind w:left="4320" w:hanging="360"/>
+      </w:pPr>
+      <w:rPr>
+        <w:rFonts w:ascii="Wingdings" w:hAnsi="Wingdings" w:hint="default"/>
+      </w:rPr>
+    </w:lvl>
+    <w:lvl w:ilvl="6" w:tplc="40090001" w:tentative="1">
+      <w:start w:val="1"/>
+      <w:numFmt w:val="bullet"/>
+      <w:lvlText w:val=""/>
+      <w:lvlJc w:val="left"/>
+      <w:pPr>
+        <w:ind w:left="5040" w:hanging="360"/>
+      </w:pPr>
+      <w:rPr>
+        <w:rFonts w:ascii="Symbol" w:hAnsi="Symbol" w:hint="default"/>
+      </w:rPr>
+    </w:lvl>
+    <w:lvl w:ilvl="7" w:tplc="40090003" w:tentative="1">
+      <w:start w:val="1"/>
+      <w:numFmt w:val="bullet"/>
+      <w:lvlText w:val="o"/>
+      <w:lvlJc w:val="left"/>
+      <w:pPr>
+        <w:ind w:left="5760" w:hanging="360"/>
+      </w:pPr>
+      <w:rPr>
+        <w:rFonts w:ascii="Courier New" w:hAnsi="Courier New" w:cs="Courier New" w:hint="default"/>
+      </w:rPr>
+    </w:lvl>
+    <w:lvl w:ilvl="8" w:tplc="40090005" w:tentative="1">
+      <w:start w:val="1"/>
+      <w:numFmt w:val="bullet"/>
+      <w:lvlText w:val=""/>
+      <w:lvlJc w:val="left"/>
+      <w:pPr>
+        <w:ind w:left="6480" w:hanging="360"/>
+      </w:pPr>
+      <w:rPr>
+        <w:rFonts w:ascii="Wingdings" w:hAnsi="Wingdings" w:hint="default"/>
+      </w:rPr>
+    </w:lvl>
+  </w:abstractNum>
+  <w:abstractNum w:abstractNumId="4" w15:restartNumberingAfterBreak="0">
+    <w:nsid w:val="4AE57C2D"/>
+    <w:multiLevelType w:val="hybridMultilevel"/>
+    <w:tmpl w:val="1BA4CDA2"/>
+    <w:lvl w:ilvl="0" w:tplc="40090001">
+      <w:start w:val="1"/>
+      <w:numFmt w:val="bullet"/>
+      <w:lvlText w:val=""/>
+      <w:lvlJc w:val="left"/>
+      <w:pPr>
+        <w:ind w:left="720" w:hanging="360"/>
+      </w:pPr>
+      <w:rPr>
+        <w:rFonts w:ascii="Symbol" w:hAnsi="Symbol" w:hint="default"/>
+      </w:rPr>
+    </w:lvl>
+    <w:lvl w:ilvl="1" w:tplc="40090003" w:tentative="1">
+      <w:start w:val="1"/>
+      <w:numFmt w:val="bullet"/>
+      <w:lvlText w:val="o"/>
+      <w:lvlJc w:val="left"/>
+      <w:pPr>
+        <w:ind w:left="1440" w:hanging="360"/>
+      </w:pPr>
+      <w:rPr>
+        <w:rFonts w:ascii="Courier New" w:hAnsi="Courier New" w:cs="Courier New" w:hint="default"/>
+      </w:rPr>
+    </w:lvl>
+    <w:lvl w:ilvl="2" w:tplc="40090005" w:tentative="1">
+      <w:start w:val="1"/>
+      <w:numFmt w:val="bullet"/>
+      <w:lvlText w:val=""/>
+      <w:lvlJc w:val="left"/>
+      <w:pPr>
+        <w:ind w:left="2160" w:hanging="360"/>
+      </w:pPr>
+      <w:rPr>
+        <w:rFonts w:ascii="Wingdings" w:hAnsi="Wingdings" w:hint="default"/>
+      </w:rPr>
+    </w:lvl>
+    <w:lvl w:ilvl="3" w:tplc="40090001" w:tentative="1">
+      <w:start w:val="1"/>
+      <w:numFmt w:val="bullet"/>
+      <w:lvlText w:val=""/>
+      <w:lvlJc w:val="left"/>
+      <w:pPr>
+        <w:ind w:left="2880" w:hanging="360"/>
+      </w:pPr>
+      <w:rPr>
+        <w:rFonts w:ascii="Symbol" w:hAnsi="Symbol" w:hint="default"/>
+      </w:rPr>
+    </w:lvl>
+    <w:lvl w:ilvl="4" w:tplc="40090003" w:tentative="1">
+      <w:start w:val="1"/>
+      <w:numFmt w:val="bullet"/>
+      <w:lvlText w:val="o"/>
+      <w:lvlJc w:val="left"/>
+      <w:pPr>
+        <w:ind w:left="3600" w:hanging="360"/>
+      </w:pPr>
+      <w:rPr>
+        <w:rFonts w:ascii="Courier New" w:hAnsi="Courier New" w:cs="Courier New" w:hint="default"/>
+      </w:rPr>
+    </w:lvl>
+    <w:lvl w:ilvl="5" w:tplc="40090005" w:tentative="1">
+      <w:start w:val="1"/>
+      <w:numFmt w:val="bullet"/>
+      <w:lvlText w:val=""/>
+      <w:lvlJc w:val="left"/>
+      <w:pPr>
+        <w:ind w:left="4320" w:hanging="360"/>
+      </w:pPr>
+      <w:rPr>
+        <w:rFonts w:ascii="Wingdings" w:hAnsi="Wingdings" w:hint="default"/>
+      </w:rPr>
+    </w:lvl>
+    <w:lvl w:ilvl="6" w:tplc="40090001" w:tentative="1">
+      <w:start w:val="1"/>
+      <w:numFmt w:val="bullet"/>
+      <w:lvlText w:val=""/>
+      <w:lvlJc w:val="left"/>
+      <w:pPr>
+        <w:ind w:left="5040" w:hanging="360"/>
+      </w:pPr>
+      <w:rPr>
+        <w:rFonts w:ascii="Symbol" w:hAnsi="Symbol" w:hint="default"/>
+      </w:rPr>
+    </w:lvl>
+    <w:lvl w:ilvl="7" w:tplc="40090003" w:tentative="1">
+      <w:start w:val="1"/>
+      <w:numFmt w:val="bullet"/>
+      <w:lvlText w:val="o"/>
+      <w:lvlJc w:val="left"/>
+      <w:pPr>
+        <w:ind w:left="5760" w:hanging="360"/>
+      </w:pPr>
+      <w:rPr>
+        <w:rFonts w:ascii="Courier New" w:hAnsi="Courier New" w:cs="Courier New" w:hint="default"/>
+      </w:rPr>
+    </w:lvl>
+    <w:lvl w:ilvl="8" w:tplc="40090005" w:tentative="1">
+      <w:start w:val="1"/>
+      <w:numFmt w:val="bullet"/>
+      <w:lvlText w:val=""/>
+      <w:lvlJc w:val="left"/>
+      <w:pPr>
+        <w:ind w:left="6480" w:hanging="360"/>
+      </w:pPr>
+      <w:rPr>
+        <w:rFonts w:ascii="Wingdings" w:hAnsi="Wingdings" w:hint="default"/>
+      </w:rPr>
+    </w:lvl>
+  </w:abstractNum>
+  <w:abstractNum w:abstractNumId="5" w15:restartNumberingAfterBreak="0">
+    <w:nsid w:val="5E48282B"/>
+    <w:multiLevelType w:val="hybridMultilevel"/>
+    <w:tmpl w:val="5170B340"/>
+    <w:lvl w:ilvl="0" w:tplc="4009000B">
+      <w:start w:val="1"/>
+      <w:numFmt w:val="bullet"/>
+      <w:lvlText w:val=""/>
+      <w:lvlJc w:val="left"/>
+      <w:pPr>
+        <w:ind w:left="720" w:hanging="360"/>
+      </w:pPr>
+      <w:rPr>
+        <w:rFonts w:ascii="Wingdings" w:hAnsi="Wingdings" w:hint="default"/>
+      </w:rPr>
+    </w:lvl>
+    <w:lvl w:ilvl="1" w:tplc="40090003" w:tentative="1">
+      <w:start w:val="1"/>
+      <w:numFmt w:val="bullet"/>
+      <w:lvlText w:val="o"/>
+      <w:lvlJc w:val="left"/>
+      <w:pPr>
+        <w:ind w:left="1440" w:hanging="360"/>
+      </w:pPr>
+      <w:rPr>
+        <w:rFonts w:ascii="Courier New" w:hAnsi="Courier New" w:cs="Courier New" w:hint="default"/>
+      </w:rPr>
+    </w:lvl>
+    <w:lvl w:ilvl="2" w:tplc="40090005" w:tentative="1">
+      <w:start w:val="1"/>
+      <w:numFmt w:val="bullet"/>
+      <w:lvlText w:val=""/>
+      <w:lvlJc w:val="left"/>
+      <w:pPr>
+        <w:ind w:left="2160" w:hanging="360"/>
+      </w:pPr>
+      <w:rPr>
+        <w:rFonts w:ascii="Wingdings" w:hAnsi="Wingdings" w:hint="default"/>
+      </w:rPr>
+    </w:lvl>
+    <w:lvl w:ilvl="3" w:tplc="40090001" w:tentative="1">
+      <w:start w:val="1"/>
+      <w:numFmt w:val="bullet"/>
+      <w:lvlText w:val=""/>
+      <w:lvlJc w:val="left"/>
+      <w:pPr>
+        <w:ind w:left="2880" w:hanging="360"/>
+      </w:pPr>
+      <w:rPr>
+        <w:rFonts w:ascii="Symbol" w:hAnsi="Symbol" w:hint="default"/>
+      </w:rPr>
+    </w:lvl>
+    <w:lvl w:ilvl="4" w:tplc="40090003" w:tentative="1">
+      <w:start w:val="1"/>
+      <w:numFmt w:val="bullet"/>
+      <w:lvlText w:val="o"/>
+      <w:lvlJc w:val="left"/>
+      <w:pPr>
+        <w:ind w:left="3600" w:hanging="360"/>
+      </w:pPr>
+      <w:rPr>
+        <w:rFonts w:ascii="Courier New" w:hAnsi="Courier New" w:cs="Courier New" w:hint="default"/>
+      </w:rPr>
+    </w:lvl>
+    <w:lvl w:ilvl="5" w:tplc="40090005" w:tentative="1">
+      <w:start w:val="1"/>
+      <w:numFmt w:val="bullet"/>
+      <w:lvlText w:val=""/>
+      <w:lvlJc w:val="left"/>
+      <w:pPr>
+        <w:ind w:left="4320" w:hanging="360"/>
+      </w:pPr>
+      <w:rPr>
+        <w:rFonts w:ascii="Wingdings" w:hAnsi="Wingdings" w:hint="default"/>
+      </w:rPr>
+    </w:lvl>
+    <w:lvl w:ilvl="6" w:tplc="40090001" w:tentative="1">
+      <w:start w:val="1"/>
+      <w:numFmt w:val="bullet"/>
+      <w:lvlText w:val=""/>
+      <w:lvlJc w:val="left"/>
+      <w:pPr>
+        <w:ind w:left="5040" w:hanging="360"/>
+      </w:pPr>
+      <w:rPr>
+        <w:rFonts w:ascii="Symbol" w:hAnsi="Symbol" w:hint="default"/>
+      </w:rPr>
+    </w:lvl>
+    <w:lvl w:ilvl="7" w:tplc="40090003" w:tentative="1">
+      <w:start w:val="1"/>
+      <w:numFmt w:val="bullet"/>
+      <w:lvlText w:val="o"/>
+      <w:lvlJc w:val="left"/>
+      <w:pPr>
+        <w:ind w:left="5760" w:hanging="360"/>
+      </w:pPr>
+      <w:rPr>
+        <w:rFonts w:ascii="Courier New" w:hAnsi="Courier New" w:cs="Courier New" w:hint="default"/>
+      </w:rPr>
+    </w:lvl>
+    <w:lvl w:ilvl="8" w:tplc="40090005" w:tentative="1">
+      <w:start w:val="1"/>
+      <w:numFmt w:val="bullet"/>
+      <w:lvlText w:val=""/>
+      <w:lvlJc w:val="left"/>
+      <w:pPr>
+        <w:ind w:left="6480" w:hanging="360"/>
+      </w:pPr>
+      <w:rPr>
+        <w:rFonts w:ascii="Wingdings" w:hAnsi="Wingdings" w:hint="default"/>
+      </w:rPr>
+    </w:lvl>
+  </w:abstractNum>
+  <w:abstractNum w:abstractNumId="6" w15:restartNumberingAfterBreak="0">
+    <w:nsid w:val="76B8309A"/>
+    <w:multiLevelType w:val="hybridMultilevel"/>
+    <w:tmpl w:val="252EC7D2"/>
+    <w:lvl w:ilvl="0" w:tplc="40090001">
+      <w:start w:val="1"/>
+      <w:numFmt w:val="bullet"/>
+      <w:lvlText w:val=""/>
+      <w:lvlJc w:val="left"/>
+      <w:pPr>
+        <w:ind w:left="720" w:hanging="360"/>
+      </w:pPr>
+      <w:rPr>
+        <w:rFonts w:ascii="Symbol" w:hAnsi="Symbol" w:hint="default"/>
+      </w:rPr>
+    </w:lvl>
+    <w:lvl w:ilvl="1" w:tplc="40090003" w:tentative="1">
+      <w:start w:val="1"/>
+      <w:numFmt w:val="bullet"/>
+      <w:lvlText w:val="o"/>
+      <w:lvlJc w:val="left"/>
+      <w:pPr>
+        <w:ind w:left="1440" w:hanging="360"/>
+      </w:pPr>
+      <w:rPr>
+        <w:rFonts w:ascii="Courier New" w:hAnsi="Courier New" w:cs="Courier New" w:hint="default"/>
+      </w:rPr>
+    </w:lvl>
+    <w:lvl w:ilvl="2" w:tplc="40090005" w:tentative="1">
+      <w:start w:val="1"/>
+      <w:numFmt w:val="bullet"/>
+      <w:lvlText w:val=""/>
+      <w:lvlJc w:val="left"/>
+      <w:pPr>
+        <w:ind w:left="2160" w:hanging="360"/>
+      </w:pPr>
+      <w:rPr>
+        <w:rFonts w:ascii="Wingdings" w:hAnsi="Wingdings" w:hint="default"/>
+      </w:rPr>
+    </w:lvl>
+    <w:lvl w:ilvl="3" w:tplc="40090001" w:tentative="1">
+      <w:start w:val="1"/>
+      <w:numFmt w:val="bullet"/>
+      <w:lvlText w:val=""/>
+      <w:lvlJc w:val="left"/>
+      <w:pPr>
+        <w:ind w:left="2880" w:hanging="360"/>
+      </w:pPr>
+      <w:rPr>
+        <w:rFonts w:ascii="Symbol" w:hAnsi="Symbol" w:hint="default"/>
+      </w:rPr>
+    </w:lvl>
+    <w:lvl w:ilvl="4" w:tplc="40090003" w:tentative="1">
+      <w:start w:val="1"/>
+      <w:numFmt w:val="bullet"/>
+      <w:lvlText w:val="o"/>
+      <w:lvlJc w:val="left"/>
+      <w:pPr>
+        <w:ind w:left="3600" w:hanging="360"/>
+      </w:pPr>
+      <w:rPr>
+        <w:rFonts w:ascii="Courier New" w:hAnsi="Courier New" w:cs="Courier New" w:hint="default"/>
+      </w:rPr>
+    </w:lvl>
+    <w:lvl w:ilvl="5" w:tplc="40090005" w:tentative="1">
+      <w:start w:val="1"/>
+      <w:numFmt w:val="bullet"/>
+      <w:lvlText w:val=""/>
+      <w:lvlJc w:val="left"/>
+      <w:pPr>
+        <w:ind w:left="4320" w:hanging="360"/>
+      </w:pPr>
+      <w:rPr>
+        <w:rFonts w:ascii="Wingdings" w:hAnsi="Wingdings" w:hint="default"/>
+      </w:rPr>
+    </w:lvl>
+    <w:lvl w:ilvl="6" w:tplc="40090001" w:tentative="1">
+      <w:start w:val="1"/>
+      <w:numFmt w:val="bullet"/>
+      <w:lvlText w:val=""/>
+      <w:lvlJc w:val="left"/>
+      <w:pPr>
+        <w:ind w:left="5040" w:hanging="360"/>
+      </w:pPr>
+      <w:rPr>
+        <w:rFonts w:ascii="Symbol" w:hAnsi="Symbol" w:hint="default"/>
+      </w:rPr>
+    </w:lvl>
+    <w:lvl w:ilvl="7" w:tplc="40090003" w:tentative="1">
+      <w:start w:val="1"/>
+      <w:numFmt w:val="bullet"/>
+      <w:lvlText w:val="o"/>
+      <w:lvlJc w:val="left"/>
+      <w:pPr>
+        <w:ind w:left="5760" w:hanging="360"/>
+      </w:pPr>
+      <w:rPr>
+        <w:rFonts w:ascii="Courier New" w:hAnsi="Courier New" w:cs="Courier New" w:hint="default"/>
+      </w:rPr>
+    </w:lvl>
+    <w:lvl w:ilvl="8" w:tplc="40090005" w:tentative="1">
+      <w:start w:val="1"/>
+      <w:numFmt w:val="bullet"/>
+      <w:lvlText w:val=""/>
+      <w:lvlJc w:val="left"/>
+      <w:pPr>
+        <w:ind w:left="6480" w:hanging="360"/>
+      </w:pPr>
+      <w:rPr>
+        <w:rFonts w:ascii="Wingdings" w:hAnsi="Wingdings" w:hint="default"/>
+      </w:rPr>
+    </w:lvl>
+  </w:abstractNum>
+  <w:abstractNum w:abstractNumId="7" w15:restartNumberingAfterBreak="0">
+    <w:nsid w:val="79185F06"/>
+    <w:multiLevelType w:val="hybridMultilevel"/>
+    <w:tmpl w:val="5D945ADA"/>
+    <w:lvl w:ilvl="0" w:tplc="40090001">
+      <w:start w:val="1"/>
+      <w:numFmt w:val="bullet"/>
+      <w:lvlText w:val=""/>
+      <w:lvlJc w:val="left"/>
+      <w:pPr>
+        <w:ind w:left="720" w:hanging="360"/>
+      </w:pPr>
+      <w:rPr>
+        <w:rFonts w:ascii="Symbol" w:hAnsi="Symbol" w:hint="default"/>
+      </w:rPr>
+    </w:lvl>
+    <w:lvl w:ilvl="1" w:tplc="40090003" w:tentative="1">
+      <w:start w:val="1"/>
+      <w:numFmt w:val="bullet"/>
+      <w:lvlText w:val="o"/>
+      <w:lvlJc w:val="left"/>
+      <w:pPr>
+        <w:ind w:left="1440" w:hanging="360"/>
+      </w:pPr>
+      <w:rPr>
+        <w:rFonts w:ascii="Courier New" w:hAnsi="Courier New" w:cs="Courier New" w:hint="default"/>
+      </w:rPr>
+    </w:lvl>
+    <w:lvl w:ilvl="2" w:tplc="40090005" w:tentative="1">
+      <w:start w:val="1"/>
+      <w:numFmt w:val="bullet"/>
+      <w:lvlText w:val=""/>
+      <w:lvlJc w:val="left"/>
+      <w:pPr>
+        <w:ind w:left="2160" w:hanging="360"/>
+      </w:pPr>
+      <w:rPr>
+        <w:rFonts w:ascii="Wingdings" w:hAnsi="Wingdings" w:hint="default"/>
+      </w:rPr>
+    </w:lvl>
+    <w:lvl w:ilvl="3" w:tplc="40090001" w:tentative="1">
+      <w:start w:val="1"/>
+      <w:numFmt w:val="bullet"/>
+      <w:lvlText w:val=""/>
+      <w:lvlJc w:val="left"/>
+      <w:pPr>
+        <w:ind w:left="2880" w:hanging="360"/>
+      </w:pPr>
+      <w:rPr>
+        <w:rFonts w:ascii="Symbol" w:hAnsi="Symbol" w:hint="default"/>
+      </w:rPr>
+    </w:lvl>
+    <w:lvl w:ilvl="4" w:tplc="40090003" w:tentative="1">
+      <w:start w:val="1"/>
+      <w:numFmt w:val="bullet"/>
+      <w:lvlText w:val="o"/>
+      <w:lvlJc w:val="left"/>
+      <w:pPr>
+        <w:ind w:left="3600" w:hanging="360"/>
+      </w:pPr>
+      <w:rPr>
+        <w:rFonts w:ascii="Courier New" w:hAnsi="Courier New" w:cs="Courier New" w:hint="default"/>
+      </w:rPr>
+    </w:lvl>
+    <w:lvl w:ilvl="5" w:tplc="40090005" w:tentative="1">
+      <w:start w:val="1"/>
+      <w:numFmt w:val="bullet"/>
+      <w:lvlText w:val=""/>
+      <w:lvlJc w:val="left"/>
+      <w:pPr>
+        <w:ind w:left="4320" w:hanging="360"/>
+      </w:pPr>
+      <w:rPr>
+        <w:rFonts w:ascii="Wingdings" w:hAnsi="Wingdings" w:hint="default"/>
+      </w:rPr>
+    </w:lvl>
+    <w:lvl w:ilvl="6" w:tplc="40090001" w:tentative="1">
+      <w:start w:val="1"/>
+      <w:numFmt w:val="bullet"/>
+      <w:lvlText w:val=""/>
+      <w:lvlJc w:val="left"/>
+      <w:pPr>
+        <w:ind w:left="5040" w:hanging="360"/>
+      </w:pPr>
+      <w:rPr>
+        <w:rFonts w:ascii="Symbol" w:hAnsi="Symbol" w:hint="default"/>
+      </w:rPr>
+    </w:lvl>
+    <w:lvl w:ilvl="7" w:tplc="40090003" w:tentative="1">
+      <w:start w:val="1"/>
+      <w:numFmt w:val="bullet"/>
+      <w:lvlText w:val="o"/>
+      <w:lvlJc w:val="left"/>
+      <w:pPr>
+        <w:ind w:left="5760" w:hanging="360"/>
+      </w:pPr>
+      <w:rPr>
+        <w:rFonts w:ascii="Courier New" w:hAnsi="Courier New" w:cs="Courier New" w:hint="default"/>
+      </w:rPr>
+    </w:lvl>
+    <w:lvl w:ilvl="8" w:tplc="40090005" w:tentative="1">
+      <w:start w:val="1"/>
+      <w:numFmt w:val="bullet"/>
+      <w:lvlText w:val=""/>
+      <w:lvlJc w:val="left"/>
+      <w:pPr>
+        <w:ind w:left="6480" w:hanging="360"/>
+      </w:pPr>
+      <w:rPr>
+        <w:rFonts w:ascii="Wingdings" w:hAnsi="Wingdings" w:hint="default"/>
+      </w:rPr>
+    </w:lvl>
+  </w:abstractNum>
+  <w:num w:numId="1">
+    <w:abstractNumId w:val="6"/>
+  </w:num>
+  <w:num w:numId="2">
+    <w:abstractNumId w:val="0"/>
+  </w:num>
+  <w:num w:numId="3">
+    <w:abstractNumId w:val="4"/>
+  </w:num>
+  <w:num w:numId="4">
+    <w:abstractNumId w:val="7"/>
+  </w:num>
+  <w:num w:numId="5">
+    <w:abstractNumId w:val="2"/>
+  </w:num>
+  <w:num w:numId="6">
+    <w:abstractNumId w:val="3"/>
+  </w:num>
+  <w:num w:numId="7">
+    <w:abstractNumId w:val="1"/>
+  </w:num>
+  <w:num w:numId="8">
+    <w:abstractNumId w:val="5"/>
+  </w:num>
+</w:numbering>
 </file>
 
 <file path=word/styles.xml><?xml version="1.0" encoding="utf-8"?>
@@ -1087,6 +4508,39 @@
       <w:lang w:val="en-US"/>
     </w:rPr>
   </w:style>
+  <w:style w:type="paragraph" w:styleId="ListParagraph">
+    <w:name w:val="List Paragraph"/>
+    <w:basedOn w:val="Normal"/>
+    <w:uiPriority w:val="34"/>
+    <w:qFormat/>
+    <w:rsid w:val="00B91C3F"/>
+    <w:pPr>
+      <w:ind w:left="720"/>
+      <w:contextualSpacing/>
+    </w:pPr>
+  </w:style>
+  <w:style w:type="table" w:styleId="TableGrid">
+    <w:name w:val="Table Grid"/>
+    <w:basedOn w:val="TableNormal"/>
+    <w:uiPriority w:val="39"/>
+    <w:rsid w:val="00B91C3F"/>
+    <w:pPr>
+      <w:spacing w:after="0" w:line="240" w:lineRule="auto"/>
+    </w:pPr>
+    <w:rPr>
+      <w:rFonts w:eastAsiaTheme="minorEastAsia"/>
+    </w:rPr>
+    <w:tblPr>
+      <w:tblBorders>
+        <w:top w:val="single" w:sz="4" w:space="0" w:color="auto"/>
+        <w:left w:val="single" w:sz="4" w:space="0" w:color="auto"/>
+        <w:bottom w:val="single" w:sz="4" w:space="0" w:color="auto"/>
+        <w:right w:val="single" w:sz="4" w:space="0" w:color="auto"/>
+        <w:insideH w:val="single" w:sz="4" w:space="0" w:color="auto"/>
+        <w:insideV w:val="single" w:sz="4" w:space="0" w:color="auto"/>
+      </w:tblBorders>
+    </w:tblPr>
+  </w:style>
 </w:styles>
 </file>
 
@@ -1163,12 +4617,12 @@
 
 <file path=word/glossary/fontTable.xml><?xml version="1.0" encoding="utf-8"?>
 <w:fonts xmlns:mc="http://schemas.openxmlformats.org/markup-compatibility/2006" xmlns:r="http://schemas.openxmlformats.org/officeDocument/2006/relationships" xmlns:w="http://schemas.openxmlformats.org/wordprocessingml/2006/main" xmlns:w14="http://schemas.microsoft.com/office/word/2010/wordml" xmlns:w15="http://schemas.microsoft.com/office/word/2012/wordml" xmlns:w16se="http://schemas.microsoft.com/office/word/2015/wordml/symex" mc:Ignorable="w14 w15 w16se">
-  <w:font w:name="Calibri">
-    <w:panose1 w:val="020F0502020204030204"/>
-    <w:charset w:val="00"/>
-    <w:family w:val="swiss"/>
+  <w:font w:name="Symbol">
+    <w:panose1 w:val="05050102010706020507"/>
+    <w:charset w:val="02"/>
+    <w:family w:val="roman"/>
     <w:pitch w:val="variable"/>
-    <w:sig w:usb0="E4002EFF" w:usb1="C000247B" w:usb2="00000009" w:usb3="00000000" w:csb0="000001FF" w:csb1="00000000"/>
+    <w:sig w:usb0="00000000" w:usb1="10000000" w:usb2="00000000" w:usb3="00000000" w:csb0="80000000" w:csb1="00000000"/>
   </w:font>
   <w:font w:name="Times New Roman">
     <w:panose1 w:val="02020603050405020304"/>
@@ -1176,6 +4630,27 @@
     <w:family w:val="roman"/>
     <w:pitch w:val="variable"/>
     <w:sig w:usb0="E0002EFF" w:usb1="C000785B" w:usb2="00000009" w:usb3="00000000" w:csb0="000001FF" w:csb1="00000000"/>
+  </w:font>
+  <w:font w:name="Courier New">
+    <w:panose1 w:val="02070309020205020404"/>
+    <w:charset w:val="00"/>
+    <w:family w:val="modern"/>
+    <w:pitch w:val="fixed"/>
+    <w:sig w:usb0="E0002EFF" w:usb1="C0007843" w:usb2="00000009" w:usb3="00000000" w:csb0="000001FF" w:csb1="00000000"/>
+  </w:font>
+  <w:font w:name="Wingdings">
+    <w:panose1 w:val="05000000000000000000"/>
+    <w:charset w:val="02"/>
+    <w:family w:val="auto"/>
+    <w:pitch w:val="variable"/>
+    <w:sig w:usb0="00000000" w:usb1="10000000" w:usb2="00000000" w:usb3="00000000" w:csb0="80000000" w:csb1="00000000"/>
+  </w:font>
+  <w:font w:name="Calibri">
+    <w:panose1 w:val="020F0502020204030204"/>
+    <w:charset w:val="00"/>
+    <w:family w:val="swiss"/>
+    <w:pitch w:val="variable"/>
+    <w:sig w:usb0="E4002EFF" w:usb1="C000247B" w:usb2="00000009" w:usb3="00000000" w:csb0="000001FF" w:csb1="00000000"/>
   </w:font>
   <w:font w:name="Calibri Light">
     <w:panose1 w:val="020F0302020204030204"/>
@@ -1202,6 +4677,8 @@
   </w:compat>
   <w:rsids>
     <w:rsidRoot w:val="00C51247"/>
+    <w:rsid w:val="00246D80"/>
+    <w:rsid w:val="00457C90"/>
     <w:rsid w:val="00C51247"/>
     <w:rsid w:val="00E87C37"/>
   </w:rsids>

</xml_diff>